<commit_message>
added emptye folders for catalog pictures and added container
</commit_message>
<xml_diff>
--- a/счастье.docx
+++ b/счастье.docx
@@ -2,6 +2,19 @@
 <file path=word/document.xml><?xml version="1.0" encoding="utf-8"?>
 <w:document xmlns:wpc="http://schemas.microsoft.com/office/word/2010/wordprocessingCanvas" xmlns:mc="http://schemas.openxmlformats.org/markup-compatibility/2006" xmlns:o="urn:schemas-microsoft-com:office:office" xmlns:r="http://schemas.openxmlformats.org/officeDocument/2006/relationships" xmlns:m="http://schemas.openxmlformats.org/officeDocument/2006/math" xmlns:v="urn:schemas-microsoft-com:vml" xmlns:wp14="http://schemas.microsoft.com/office/word/2010/wordprocessingDrawing" xmlns:wp="http://schemas.openxmlformats.org/drawingml/2006/wordprocessingDrawing" xmlns:w10="urn:schemas-microsoft-com:office:word" xmlns:w="http://schemas.openxmlformats.org/wordprocessingml/2006/main" xmlns:w14="http://schemas.microsoft.com/office/word/2010/wordml" xmlns:wpg="http://schemas.microsoft.com/office/word/2010/wordprocessingGroup" xmlns:wpi="http://schemas.microsoft.com/office/word/2010/wordprocessingInk" xmlns:wne="http://schemas.microsoft.com/office/word/2006/wordml" xmlns:wps="http://schemas.microsoft.com/office/word/2010/wordprocessingShape" mc:Ignorable="w14 wp14">
   <w:body>
+    <w:p>
+      <w:pPr>
+        <w:rPr>
+          <w:lang w:val="en-US"/>
+        </w:rPr>
+      </w:pPr>
+      <w:r>
+        <w:rPr>
+          <w:lang w:val="en-US"/>
+        </w:rPr>
+        <w:t>https://vk.com/happiness_food174</w:t>
+      </w:r>
+    </w:p>
     <w:p>
       <w:r>
         <w:t>** Домены **</w:t>
@@ -23,17 +36,49 @@
     </w:p>
     <w:p>
       <w:r>
-        <w:t xml:space="preserve">По доменам напиши какой домен хочешь, я накидал несколько для примера, по ценам позже напишу. </w:t>
-      </w:r>
-    </w:p>
-    <w:p>
-      <w:r>
-        <w:t xml:space="preserve">Диапазон от 150 руб до 800 руб в год. И за 150 можно найти интересные варианты. </w:t>
-      </w:r>
-    </w:p>
-    <w:p>
-      <w:r>
-        <w:t>Доменная зона не имеет значения .RU или .РФ или .BIZ. На скорость загрузки сайта не влияет.</w:t>
+        <w:t xml:space="preserve">По доменам </w:t>
+      </w:r>
+      <w:proofErr w:type="gramStart"/>
+      <w:r>
+        <w:t>напиши</w:t>
+      </w:r>
+      <w:proofErr w:type="gramEnd"/>
+      <w:r>
+        <w:t xml:space="preserve"> какой домен хочешь, я накидал несколько для примера, по ценам позже напишу. </w:t>
+      </w:r>
+    </w:p>
+    <w:p>
+      <w:r>
+        <w:t xml:space="preserve">Диапазон от 150 </w:t>
+      </w:r>
+      <w:proofErr w:type="spellStart"/>
+      <w:r>
+        <w:t>руб</w:t>
+      </w:r>
+      <w:proofErr w:type="spellEnd"/>
+      <w:r>
+        <w:t xml:space="preserve"> до 800 </w:t>
+      </w:r>
+      <w:proofErr w:type="spellStart"/>
+      <w:r>
+        <w:t>руб</w:t>
+      </w:r>
+      <w:proofErr w:type="spellEnd"/>
+      <w:r>
+        <w:t xml:space="preserve"> в год. И за 150 можно найти интересные варианты. </w:t>
+      </w:r>
+    </w:p>
+    <w:p>
+      <w:r>
+        <w:t>Доменная зона не имеет значения .RU или</w:t>
+      </w:r>
+      <w:proofErr w:type="gramStart"/>
+      <w:r>
+        <w:t xml:space="preserve"> .</w:t>
+      </w:r>
+      <w:proofErr w:type="gramEnd"/>
+      <w:r>
+        <w:t>РФ или .BIZ. На скорость загрузки сайта не влияет.</w:t>
       </w:r>
     </w:p>
     <w:p/>
@@ -41,14 +86,21 @@
       <w:commentRangeStart w:id="0"/>
       <w:commentRangeStart w:id="1"/>
       <w:commentRangeStart w:id="2"/>
-      <w:r>
-        <w:t>vkusno.em - цена</w:t>
+      <w:proofErr w:type="spellStart"/>
+      <w:r>
+        <w:t>vkusno.em</w:t>
+      </w:r>
+      <w:proofErr w:type="spellEnd"/>
+      <w:r>
+        <w:t xml:space="preserve"> - цена</w:t>
       </w:r>
     </w:p>
     <w:p>
       <w:r>
         <w:t>vkusno74.ru</w:t>
       </w:r>
+      <w:bookmarkStart w:id="3" w:name="_GoBack"/>
+      <w:bookmarkEnd w:id="3"/>
     </w:p>
     <w:p>
       <w:r>
@@ -64,15 +116,22 @@
       <w:r>
         <w:t>вкусно</w:t>
       </w:r>
+      <w:proofErr w:type="gramStart"/>
       <w:r>
         <w:rPr>
           <w:lang w:val="en-US"/>
         </w:rPr>
         <w:t>.</w:t>
       </w:r>
-      <w:r>
-        <w:t>рф</w:t>
-      </w:r>
+      <w:proofErr w:type="spellStart"/>
+      <w:r>
+        <w:t>р</w:t>
+      </w:r>
+      <w:proofErr w:type="gramEnd"/>
+      <w:r>
+        <w:t>ф</w:t>
+      </w:r>
+      <w:proofErr w:type="spellEnd"/>
     </w:p>
     <w:p>
       <w:pPr>
@@ -118,10 +177,20 @@
           <w:lang w:val="ru-RU"/>
         </w:rPr>
       </w:pPr>
-      <w:r>
-        <w:t>счастье.рф</w:t>
+      <w:proofErr w:type="spellStart"/>
+      <w:r>
+        <w:t>счастье</w:t>
+      </w:r>
+      <w:proofErr w:type="gramStart"/>
+      <w:r>
+        <w:t>.р</w:t>
+      </w:r>
+      <w:proofErr w:type="gramEnd"/>
+      <w:r>
+        <w:t>ф</w:t>
       </w:r>
       <w:commentRangeEnd w:id="0"/>
+      <w:proofErr w:type="spellEnd"/>
       <w:r>
         <w:commentReference w:id="0"/>
       </w:r>
@@ -182,7 +251,15 @@
     <w:p/>
     <w:p>
       <w:r>
-        <w:t>Все остальные оплаты пока не подходят так как сайт на бесплатном профиле.</w:t>
+        <w:t xml:space="preserve">Все остальные оплаты пока не </w:t>
+      </w:r>
+      <w:proofErr w:type="gramStart"/>
+      <w:r>
+        <w:t>подходят</w:t>
+      </w:r>
+      <w:proofErr w:type="gramEnd"/>
+      <w:r>
+        <w:t xml:space="preserve"> так как сайт на бесплатном профиле.</w:t>
       </w:r>
     </w:p>
     <w:p/>
@@ -195,10 +272,7 @@
         <w:contextualSpacing/>
       </w:pPr>
       <w:r>
-        <w:t>Оплата с п</w:t>
-      </w:r>
-      <w:r>
-        <w:t>омощью карты других банков. Этот вид оплаты нужно пробовать, узнавать комиссию и так далее.</w:t>
+        <w:t>Оплата с помощью карты других банков. Этот вид оплаты нужно пробовать, узнавать комиссию и так далее.</w:t>
       </w:r>
     </w:p>
     <w:p>
@@ -220,18 +294,19 @@
           <w:szCs w:val="21"/>
           <w:highlight w:val="white"/>
         </w:rPr>
-        <w:t xml:space="preserve">2% + 0,25 евроцентов, платежный шлюз Wirecard. </w:t>
-      </w:r>
-    </w:p>
-    <w:p>
-      <w:pPr>
+        <w:t xml:space="preserve">2% + 0,25 </w:t>
+      </w:r>
+      <w:proofErr w:type="spellStart"/>
+      <w:r>
         <w:rPr>
           <w:color w:val="363636"/>
           <w:sz w:val="21"/>
           <w:szCs w:val="21"/>
           <w:highlight w:val="white"/>
         </w:rPr>
-      </w:pPr>
+        <w:t>евроцентов</w:t>
+      </w:r>
+      <w:proofErr w:type="spellEnd"/>
       <w:r>
         <w:rPr>
           <w:color w:val="363636"/>
@@ -239,18 +314,19 @@
           <w:szCs w:val="21"/>
           <w:highlight w:val="white"/>
         </w:rPr>
-        <w:t>Если платеж 1000 рублей</w:t>
-      </w:r>
-    </w:p>
-    <w:p>
-      <w:pPr>
+        <w:t xml:space="preserve">, платежный шлюз </w:t>
+      </w:r>
+      <w:proofErr w:type="spellStart"/>
+      <w:r>
         <w:rPr>
           <w:color w:val="363636"/>
           <w:sz w:val="21"/>
           <w:szCs w:val="21"/>
           <w:highlight w:val="white"/>
         </w:rPr>
-      </w:pPr>
+        <w:t>Wirecard</w:t>
+      </w:r>
+      <w:proofErr w:type="spellEnd"/>
       <w:r>
         <w:rPr>
           <w:color w:val="363636"/>
@@ -258,7 +334,7 @@
           <w:szCs w:val="21"/>
           <w:highlight w:val="white"/>
         </w:rPr>
-        <w:t>Два процента это 20 рублей</w:t>
+        <w:t xml:space="preserve">. </w:t>
       </w:r>
     </w:p>
     <w:p>
@@ -277,7 +353,7 @@
           <w:szCs w:val="21"/>
           <w:highlight w:val="white"/>
         </w:rPr>
-        <w:t xml:space="preserve">плюс 0.25 евроцентов. </w:t>
+        <w:t>Если платеж 1000 рублей</w:t>
       </w:r>
     </w:p>
     <w:p>
@@ -296,27 +372,28 @@
           <w:szCs w:val="21"/>
           <w:highlight w:val="white"/>
         </w:rPr>
-        <w:t>1 евро = 70 руб &gt;&gt;</w:t>
-      </w:r>
-      <w:r>
+        <w:t>Два процента это 20 рублей</w:t>
+      </w:r>
+    </w:p>
+    <w:p>
+      <w:pPr>
         <w:rPr>
           <w:color w:val="363636"/>
           <w:sz w:val="21"/>
           <w:szCs w:val="21"/>
           <w:highlight w:val="white"/>
         </w:rPr>
-        <w:t xml:space="preserve"> 1 евроцент это 70 копеек.</w:t>
-      </w:r>
-    </w:p>
-    <w:p>
-      <w:pPr>
+      </w:pPr>
+      <w:r>
         <w:rPr>
           <w:color w:val="363636"/>
           <w:sz w:val="21"/>
           <w:szCs w:val="21"/>
           <w:highlight w:val="white"/>
         </w:rPr>
-      </w:pPr>
+        <w:t xml:space="preserve">плюс 0.25 </w:t>
+      </w:r>
+      <w:proofErr w:type="spellStart"/>
       <w:r>
         <w:rPr>
           <w:color w:val="363636"/>
@@ -324,59 +401,204 @@
           <w:szCs w:val="21"/>
           <w:highlight w:val="white"/>
         </w:rPr>
-        <w:t>70 коп * 25 =  17.5 руб примерно</w:t>
-      </w:r>
-    </w:p>
-    <w:p>
-      <w:pPr>
+        <w:t>евроцентов</w:t>
+      </w:r>
+      <w:proofErr w:type="spellEnd"/>
+      <w:r>
         <w:rPr>
           <w:color w:val="363636"/>
           <w:sz w:val="21"/>
           <w:szCs w:val="21"/>
           <w:highlight w:val="white"/>
         </w:rPr>
-      </w:pPr>
-      <w:r>
+        <w:t xml:space="preserve">. </w:t>
+      </w:r>
+    </w:p>
+    <w:p>
+      <w:pPr>
         <w:rPr>
           <w:color w:val="363636"/>
           <w:sz w:val="21"/>
           <w:szCs w:val="21"/>
           <w:highlight w:val="white"/>
         </w:rPr>
-        <w:t>37.5 рублей комиссия за один платеж в 1000 рублей.</w:t>
-      </w:r>
-    </w:p>
-    <w:p>
-      <w:pPr>
+      </w:pPr>
+      <w:r>
         <w:rPr>
           <w:color w:val="363636"/>
           <w:sz w:val="21"/>
           <w:szCs w:val="21"/>
           <w:highlight w:val="white"/>
         </w:rPr>
-      </w:pPr>
-    </w:p>
-    <w:p>
-      <w:pPr>
+        <w:t xml:space="preserve">1 евро = 70 </w:t>
+      </w:r>
+      <w:proofErr w:type="spellStart"/>
+      <w:r>
         <w:rPr>
           <w:color w:val="363636"/>
           <w:sz w:val="21"/>
           <w:szCs w:val="21"/>
           <w:highlight w:val="white"/>
         </w:rPr>
-      </w:pPr>
-    </w:p>
-    <w:p>
-      <w:r>
-        <w:t xml:space="preserve">Кстати на нпельмени.рф у них два способа оплаты курьеру: на руки и сбербанк онлайн. </w:t>
-      </w:r>
-    </w:p>
-    <w:p>
-      <w:r>
-        <w:t>Для заказов них указан вайбер и ватсапп и почта, надо буде</w:t>
-      </w:r>
-      <w:r>
-        <w:t xml:space="preserve">т это все тоже обсудить. Почту я зарегистрирую когда домен выберем. </w:t>
+        <w:t>руб</w:t>
+      </w:r>
+      <w:proofErr w:type="spellEnd"/>
+      <w:r>
+        <w:rPr>
+          <w:color w:val="363636"/>
+          <w:sz w:val="21"/>
+          <w:szCs w:val="21"/>
+          <w:highlight w:val="white"/>
+        </w:rPr>
+        <w:t xml:space="preserve"> &gt;&gt; 1 </w:t>
+      </w:r>
+      <w:proofErr w:type="spellStart"/>
+      <w:r>
+        <w:rPr>
+          <w:color w:val="363636"/>
+          <w:sz w:val="21"/>
+          <w:szCs w:val="21"/>
+          <w:highlight w:val="white"/>
+        </w:rPr>
+        <w:t>евроцент</w:t>
+      </w:r>
+      <w:proofErr w:type="spellEnd"/>
+      <w:r>
+        <w:rPr>
+          <w:color w:val="363636"/>
+          <w:sz w:val="21"/>
+          <w:szCs w:val="21"/>
+          <w:highlight w:val="white"/>
+        </w:rPr>
+        <w:t xml:space="preserve"> это 70 копеек.</w:t>
+      </w:r>
+    </w:p>
+    <w:p>
+      <w:pPr>
+        <w:rPr>
+          <w:color w:val="363636"/>
+          <w:sz w:val="21"/>
+          <w:szCs w:val="21"/>
+          <w:highlight w:val="white"/>
+        </w:rPr>
+      </w:pPr>
+      <w:r>
+        <w:rPr>
+          <w:color w:val="363636"/>
+          <w:sz w:val="21"/>
+          <w:szCs w:val="21"/>
+          <w:highlight w:val="white"/>
+        </w:rPr>
+        <w:t xml:space="preserve">70 коп * 25 =  17.5 </w:t>
+      </w:r>
+      <w:proofErr w:type="spellStart"/>
+      <w:r>
+        <w:rPr>
+          <w:color w:val="363636"/>
+          <w:sz w:val="21"/>
+          <w:szCs w:val="21"/>
+          <w:highlight w:val="white"/>
+        </w:rPr>
+        <w:t>руб</w:t>
+      </w:r>
+      <w:proofErr w:type="spellEnd"/>
+      <w:r>
+        <w:rPr>
+          <w:color w:val="363636"/>
+          <w:sz w:val="21"/>
+          <w:szCs w:val="21"/>
+          <w:highlight w:val="white"/>
+        </w:rPr>
+        <w:t xml:space="preserve"> примерно</w:t>
+      </w:r>
+    </w:p>
+    <w:p>
+      <w:pPr>
+        <w:rPr>
+          <w:color w:val="363636"/>
+          <w:sz w:val="21"/>
+          <w:szCs w:val="21"/>
+          <w:highlight w:val="white"/>
+        </w:rPr>
+      </w:pPr>
+      <w:r>
+        <w:rPr>
+          <w:color w:val="363636"/>
+          <w:sz w:val="21"/>
+          <w:szCs w:val="21"/>
+          <w:highlight w:val="white"/>
+        </w:rPr>
+        <w:t>37.5 рублей комиссия за один платеж в 1000 рублей.</w:t>
+      </w:r>
+    </w:p>
+    <w:p>
+      <w:pPr>
+        <w:rPr>
+          <w:color w:val="363636"/>
+          <w:sz w:val="21"/>
+          <w:szCs w:val="21"/>
+          <w:highlight w:val="white"/>
+        </w:rPr>
+      </w:pPr>
+    </w:p>
+    <w:p>
+      <w:pPr>
+        <w:rPr>
+          <w:color w:val="363636"/>
+          <w:sz w:val="21"/>
+          <w:szCs w:val="21"/>
+          <w:highlight w:val="white"/>
+        </w:rPr>
+      </w:pPr>
+    </w:p>
+    <w:p>
+      <w:r>
+        <w:t xml:space="preserve">Кстати на </w:t>
+      </w:r>
+      <w:proofErr w:type="spellStart"/>
+      <w:r>
+        <w:t>нпельмени</w:t>
+      </w:r>
+      <w:proofErr w:type="gramStart"/>
+      <w:r>
+        <w:t>.р</w:t>
+      </w:r>
+      <w:proofErr w:type="gramEnd"/>
+      <w:r>
+        <w:t>ф</w:t>
+      </w:r>
+      <w:proofErr w:type="spellEnd"/>
+      <w:r>
+        <w:t xml:space="preserve"> у них два способа оплаты курьеру: на руки и сбербанк онлайн. </w:t>
+      </w:r>
+    </w:p>
+    <w:p>
+      <w:r>
+        <w:t xml:space="preserve">Для заказов них указан </w:t>
+      </w:r>
+      <w:proofErr w:type="spellStart"/>
+      <w:r>
+        <w:t>вайбер</w:t>
+      </w:r>
+      <w:proofErr w:type="spellEnd"/>
+      <w:r>
+        <w:t xml:space="preserve"> и </w:t>
+      </w:r>
+      <w:proofErr w:type="spellStart"/>
+      <w:r>
+        <w:t>ватсапп</w:t>
+      </w:r>
+      <w:proofErr w:type="spellEnd"/>
+      <w:r>
+        <w:t xml:space="preserve"> и почта, надо будет это все тоже обсудить. Почту я </w:t>
+      </w:r>
+      <w:proofErr w:type="gramStart"/>
+      <w:r>
+        <w:t>зарегистрирую</w:t>
+      </w:r>
+      <w:proofErr w:type="gramEnd"/>
+      <w:r>
+        <w:t xml:space="preserve"> когда домен выберем. </w:t>
       </w:r>
     </w:p>
     <w:p>
@@ -418,7 +640,67 @@
           <w:szCs w:val="26"/>
           <w:shd w:val="clear" w:color="auto" w:fill="FAFAFA"/>
         </w:rPr>
-        <w:t>нашел твой ватсапп  whatsapp 89658533203</w:t>
+        <w:t xml:space="preserve">нашел </w:t>
+      </w:r>
+      <w:proofErr w:type="gramStart"/>
+      <w:r>
+        <w:rPr>
+          <w:color w:val="262626"/>
+          <w:sz w:val="26"/>
+          <w:szCs w:val="26"/>
+          <w:shd w:val="clear" w:color="auto" w:fill="FAFAFA"/>
+        </w:rPr>
+        <w:t>твой</w:t>
+      </w:r>
+      <w:proofErr w:type="gramEnd"/>
+      <w:r>
+        <w:rPr>
+          <w:color w:val="262626"/>
+          <w:sz w:val="26"/>
+          <w:szCs w:val="26"/>
+          <w:shd w:val="clear" w:color="auto" w:fill="FAFAFA"/>
+        </w:rPr>
+        <w:t xml:space="preserve"> </w:t>
+      </w:r>
+      <w:proofErr w:type="spellStart"/>
+      <w:r>
+        <w:rPr>
+          <w:color w:val="262626"/>
+          <w:sz w:val="26"/>
+          <w:szCs w:val="26"/>
+          <w:shd w:val="clear" w:color="auto" w:fill="FAFAFA"/>
+        </w:rPr>
+        <w:t>ватсапп</w:t>
+      </w:r>
+      <w:proofErr w:type="spellEnd"/>
+      <w:r>
+        <w:rPr>
+          <w:color w:val="262626"/>
+          <w:sz w:val="26"/>
+          <w:szCs w:val="26"/>
+          <w:shd w:val="clear" w:color="auto" w:fill="FAFAFA"/>
+        </w:rPr>
+        <w:t xml:space="preserve">  </w:t>
+      </w:r>
+      <w:proofErr w:type="spellStart"/>
+      <w:r>
+        <w:rPr>
+          <w:color w:val="262626"/>
+          <w:sz w:val="26"/>
+          <w:szCs w:val="26"/>
+          <w:shd w:val="clear" w:color="auto" w:fill="FAFAFA"/>
+        </w:rPr>
+        <w:t>whatsapp</w:t>
+      </w:r>
+      <w:proofErr w:type="spellEnd"/>
+      <w:r>
+        <w:rPr>
+          <w:color w:val="262626"/>
+          <w:sz w:val="26"/>
+          <w:szCs w:val="26"/>
+          <w:shd w:val="clear" w:color="auto" w:fill="FAFAFA"/>
+        </w:rPr>
+        <w:t xml:space="preserve"> 89658533203</w:t>
       </w:r>
     </w:p>
     <w:p>
@@ -481,7 +763,21 @@
         <w:rPr>
           <w:color w:val="FF0000"/>
         </w:rPr>
-        <w:t>## Нужен текст для страницы “</w:t>
+        <w:t>## Нужен те</w:t>
+      </w:r>
+      <w:proofErr w:type="gramStart"/>
+      <w:r>
+        <w:rPr>
+          <w:color w:val="FF0000"/>
+        </w:rPr>
+        <w:t>кст дл</w:t>
+      </w:r>
+      <w:proofErr w:type="gramEnd"/>
+      <w:r>
+        <w:rPr>
+          <w:color w:val="FF0000"/>
+        </w:rPr>
+        <w:t>я страницы “</w:t>
       </w:r>
       <w:r>
         <w:t>Пельмени &amp; Вареники</w:t>
@@ -490,7 +786,21 @@
         <w:rPr>
           <w:color w:val="FF0000"/>
         </w:rPr>
-        <w:t xml:space="preserve">”. Например </w:t>
+        <w:t xml:space="preserve">”. </w:t>
+      </w:r>
+      <w:proofErr w:type="gramStart"/>
+      <w:r>
+        <w:rPr>
+          <w:color w:val="FF0000"/>
+        </w:rPr>
+        <w:t>Например</w:t>
+      </w:r>
+      <w:proofErr w:type="gramEnd"/>
+      <w:r>
+        <w:rPr>
+          <w:color w:val="FF0000"/>
+        </w:rPr>
+        <w:t xml:space="preserve"> </w:t>
       </w:r>
       <w:r>
         <w:rPr>
@@ -499,45 +809,76 @@
           <w:sz w:val="24"/>
           <w:szCs w:val="24"/>
         </w:rPr>
-        <w:t>Мы готовим для вас из продуктов фермерских хозяйств и используем только проверенных поставщиков. Наши пельмени категории "А" не содержат добавок, ароматизаторов, сои, усилителей вкуса, и растительного белка.</w:t>
-      </w:r>
-    </w:p>
-    <w:p>
-      <w:pPr>
+        <w:t xml:space="preserve">Мы готовим для вас из продуктов фермерских хозяйств и используем только проверенных поставщиков. Наши пельмени категории "А" не содержат добавок, </w:t>
+      </w:r>
+      <w:proofErr w:type="spellStart"/>
+      <w:r>
         <w:rPr>
           <w:rFonts w:ascii="Georgia" w:eastAsia="Georgia" w:hAnsi="Georgia" w:cs="Georgia"/>
           <w:color w:val="FF0000"/>
           <w:sz w:val="24"/>
           <w:szCs w:val="24"/>
         </w:rPr>
-      </w:pPr>
-    </w:p>
-    <w:p>
-      <w:pPr>
+        <w:t>ароматизаторов</w:t>
+      </w:r>
+      <w:proofErr w:type="spellEnd"/>
+      <w:r>
         <w:rPr>
           <w:rFonts w:ascii="Georgia" w:eastAsia="Georgia" w:hAnsi="Georgia" w:cs="Georgia"/>
           <w:color w:val="FF0000"/>
           <w:sz w:val="24"/>
           <w:szCs w:val="24"/>
         </w:rPr>
-      </w:pPr>
-      <w:r>
+        <w:t>, сои, усилителей вкуса, и растительного белка.</w:t>
+      </w:r>
+    </w:p>
+    <w:p>
+      <w:pPr>
         <w:rPr>
           <w:rFonts w:ascii="Georgia" w:eastAsia="Georgia" w:hAnsi="Georgia" w:cs="Georgia"/>
           <w:color w:val="FF0000"/>
           <w:sz w:val="24"/>
           <w:szCs w:val="24"/>
         </w:rPr>
-        <w:t>Кстати если есть сертификат, об это</w:t>
-      </w:r>
-      <w:r>
+      </w:pPr>
+    </w:p>
+    <w:p>
+      <w:pPr>
         <w:rPr>
           <w:rFonts w:ascii="Georgia" w:eastAsia="Georgia" w:hAnsi="Georgia" w:cs="Georgia"/>
           <w:color w:val="FF0000"/>
           <w:sz w:val="24"/>
           <w:szCs w:val="24"/>
         </w:rPr>
-        <w:t>м тоже нужно будет указать в разделе “О НАС” можно разместить картинку с сертификатом.</w:t>
+      </w:pPr>
+      <w:r>
+        <w:rPr>
+          <w:rFonts w:ascii="Georgia" w:eastAsia="Georgia" w:hAnsi="Georgia" w:cs="Georgia"/>
+          <w:color w:val="FF0000"/>
+          <w:sz w:val="24"/>
+          <w:szCs w:val="24"/>
+        </w:rPr>
+        <w:t xml:space="preserve">Кстати если есть сертификат, об этом тоже нужно будет указать в разделе “О НАС” можно </w:t>
+      </w:r>
+      <w:proofErr w:type="gramStart"/>
+      <w:r>
+        <w:rPr>
+          <w:rFonts w:ascii="Georgia" w:eastAsia="Georgia" w:hAnsi="Georgia" w:cs="Georgia"/>
+          <w:color w:val="FF0000"/>
+          <w:sz w:val="24"/>
+          <w:szCs w:val="24"/>
+        </w:rPr>
+        <w:t>разместить картинку</w:t>
+      </w:r>
+      <w:proofErr w:type="gramEnd"/>
+      <w:r>
+        <w:rPr>
+          <w:rFonts w:ascii="Georgia" w:eastAsia="Georgia" w:hAnsi="Georgia" w:cs="Georgia"/>
+          <w:color w:val="FF0000"/>
+          <w:sz w:val="24"/>
+          <w:szCs w:val="24"/>
+        </w:rPr>
+        <w:t xml:space="preserve"> с сертификатом.</w:t>
       </w:r>
     </w:p>
     <w:p>
@@ -598,8 +939,6 @@
         </w:rPr>
         <w:t>Цветные пельмени с курицей – 1кг – 330 руб.</w:t>
       </w:r>
-      <w:bookmarkStart w:id="3" w:name="_GoBack"/>
-      <w:bookmarkEnd w:id="3"/>
     </w:p>
     <w:p>
       <w:pPr>
@@ -647,13 +986,21 @@
         <w:rPr>
           <w:color w:val="auto"/>
         </w:rPr>
-        <w:t>Пельмени "Сибирские"</w:t>
-      </w:r>
-      <w:r>
-        <w:rPr>
-          <w:color w:val="auto"/>
-        </w:rPr>
-        <w:t xml:space="preserve"> ( говядина, свинина, чеснок) - 350 руб.</w:t>
+        <w:t xml:space="preserve">Пельмени "Сибирские" </w:t>
+      </w:r>
+      <w:proofErr w:type="gramStart"/>
+      <w:r>
+        <w:rPr>
+          <w:color w:val="auto"/>
+        </w:rPr>
+        <w:t xml:space="preserve">( </w:t>
+      </w:r>
+      <w:proofErr w:type="gramEnd"/>
+      <w:r>
+        <w:rPr>
+          <w:color w:val="auto"/>
+        </w:rPr>
+        <w:t>говядина, свинина, чеснок) - 350 руб.</w:t>
       </w:r>
     </w:p>
     <w:p>
@@ -689,13 +1036,7 @@
         <w:rPr>
           <w:color w:val="auto"/>
         </w:rPr>
-        <w:t>Пельмени с курицей - 270 руб</w:t>
-      </w:r>
-      <w:r>
-        <w:rPr>
-          <w:color w:val="auto"/>
-        </w:rPr>
-        <w:t>.</w:t>
+        <w:t>Пельмени с курицей - 270 руб.</w:t>
       </w:r>
     </w:p>
     <w:p>
@@ -713,13 +1054,7 @@
         <w:rPr>
           <w:color w:val="auto"/>
         </w:rPr>
-        <w:t>Пельмени (индейка) – 390 руб.</w:t>
-      </w:r>
-      <w:r>
-        <w:rPr>
-          <w:color w:val="auto"/>
-        </w:rPr>
-        <w:t xml:space="preserve"> </w:t>
+        <w:t xml:space="preserve">Пельмени (индейка) – 390 руб. </w:t>
       </w:r>
     </w:p>
     <w:p>
@@ -737,13 +1072,7 @@
         <w:rPr>
           <w:color w:val="auto"/>
         </w:rPr>
-        <w:t>Пельмени с говядиной - 390 руб.</w:t>
-      </w:r>
-      <w:r>
-        <w:rPr>
-          <w:color w:val="auto"/>
-        </w:rPr>
-        <w:t xml:space="preserve"> </w:t>
+        <w:t xml:space="preserve">Пельмени с говядиной - 390 руб. </w:t>
       </w:r>
     </w:p>
     <w:p>
@@ -779,13 +1108,7 @@
         <w:rPr>
           <w:color w:val="auto"/>
         </w:rPr>
-        <w:t>Пельм</w:t>
-      </w:r>
-      <w:r>
-        <w:rPr>
-          <w:color w:val="auto"/>
-        </w:rPr>
-        <w:t>ени с мясом и капустой - 270 руб.</w:t>
+        <w:t>Пельмени с мясом и капустой - 270 руб.</w:t>
       </w:r>
     </w:p>
     <w:p>
@@ -803,7 +1126,21 @@
         <w:rPr>
           <w:color w:val="auto"/>
         </w:rPr>
-        <w:t xml:space="preserve">Пельмени «правильные» (разные начинки на ваш выбор, тесто из цельнозерновой муки) – от 400 руб. </w:t>
+        <w:t xml:space="preserve">Пельмени «правильные» (разные начинки на ваш выбор, тесто из </w:t>
+      </w:r>
+      <w:proofErr w:type="spellStart"/>
+      <w:r>
+        <w:rPr>
+          <w:color w:val="auto"/>
+        </w:rPr>
+        <w:t>цельнозерновой</w:t>
+      </w:r>
+      <w:proofErr w:type="spellEnd"/>
+      <w:r>
+        <w:rPr>
+          <w:color w:val="auto"/>
+        </w:rPr>
+        <w:t xml:space="preserve"> муки) – от 400 руб. </w:t>
       </w:r>
     </w:p>
     <w:p>
@@ -823,11 +1160,19 @@
         </w:rPr>
         <w:t xml:space="preserve">Пельмени «Радуга» (цветное тесто – НАТУРАЛЬНЫЕ КРАСИТЕЛИ, начинка на выбор) – от 390 руб.  </w:t>
       </w:r>
-      <w:r>
-        <w:rPr>
-          <w:color w:val="auto"/>
-        </w:rPr>
-        <w:t>тоже самое = цветные пельмени с мясом.</w:t>
+      <w:proofErr w:type="gramStart"/>
+      <w:r>
+        <w:rPr>
+          <w:color w:val="auto"/>
+        </w:rPr>
+        <w:t>тоже самое</w:t>
+      </w:r>
+      <w:proofErr w:type="gramEnd"/>
+      <w:r>
+        <w:rPr>
+          <w:color w:val="auto"/>
+        </w:rPr>
+        <w:t xml:space="preserve"> = цветные пельмени с мясом.</w:t>
       </w:r>
     </w:p>
     <w:p>
@@ -845,13 +1190,7 @@
         <w:rPr>
           <w:color w:val="auto"/>
         </w:rPr>
-        <w:t>Пельмени "Рыбные" (красная рыба - кета) - 370 руб.</w:t>
-      </w:r>
-      <w:r>
-        <w:rPr>
-          <w:color w:val="auto"/>
-        </w:rPr>
-        <w:t xml:space="preserve"> </w:t>
+        <w:t xml:space="preserve">Пельмени "Рыбные" (красная рыба - кета) - 370 руб. </w:t>
       </w:r>
     </w:p>
     <w:p>
@@ -869,7 +1208,21 @@
         <w:rPr>
           <w:color w:val="auto"/>
         </w:rPr>
-        <w:t>Пельмени (курица+креветки) - 440 руб.</w:t>
+        <w:t>Пельмени (</w:t>
+      </w:r>
+      <w:proofErr w:type="spellStart"/>
+      <w:r>
+        <w:rPr>
+          <w:color w:val="auto"/>
+        </w:rPr>
+        <w:t>курица+креветки</w:t>
+      </w:r>
+      <w:proofErr w:type="spellEnd"/>
+      <w:r>
+        <w:rPr>
+          <w:color w:val="auto"/>
+        </w:rPr>
+        <w:t>) - 440 руб.</w:t>
       </w:r>
     </w:p>
     <w:p>
@@ -887,13 +1240,7 @@
         <w:rPr>
           <w:color w:val="auto"/>
         </w:rPr>
-        <w:t>Вареники «Фирменные» (сырая картошка с салом) – 200 руб.</w:t>
-      </w:r>
-      <w:r>
-        <w:rPr>
-          <w:color w:val="auto"/>
-        </w:rPr>
-        <w:t xml:space="preserve"> </w:t>
+        <w:t xml:space="preserve">Вареники «Фирменные» (сырая картошка с салом) – 200 руб. </w:t>
       </w:r>
     </w:p>
     <w:p>
@@ -929,13 +1276,7 @@
         <w:rPr>
           <w:color w:val="auto"/>
         </w:rPr>
-        <w:t xml:space="preserve">Вареники (вареная картошка с </w:t>
-      </w:r>
-      <w:r>
-        <w:rPr>
-          <w:color w:val="auto"/>
-        </w:rPr>
-        <w:t>грибами) – 250 руб.</w:t>
+        <w:t>Вареники (вареная картошка с грибами) – 250 руб.</w:t>
       </w:r>
     </w:p>
     <w:p>
@@ -953,13 +1294,7 @@
         <w:rPr>
           <w:color w:val="auto"/>
         </w:rPr>
-        <w:t>Вареники с квашеной капустой - 260 руб.</w:t>
-      </w:r>
-      <w:r>
-        <w:rPr>
-          <w:color w:val="auto"/>
-        </w:rPr>
-        <w:t xml:space="preserve"> </w:t>
+        <w:t xml:space="preserve">Вареники с квашеной капустой - 260 руб. </w:t>
       </w:r>
     </w:p>
     <w:p>
@@ -977,13 +1312,7 @@
         <w:rPr>
           <w:color w:val="auto"/>
         </w:rPr>
-        <w:t>Вареники с картошкой и квашеной капустой - 260 руб.</w:t>
-      </w:r>
-      <w:r>
-        <w:rPr>
-          <w:color w:val="auto"/>
-        </w:rPr>
-        <w:t xml:space="preserve"> </w:t>
+        <w:t xml:space="preserve">Вареники с картошкой и квашеной капустой - 260 руб. </w:t>
       </w:r>
     </w:p>
     <w:p>
@@ -1019,8 +1348,16 @@
         <w:rPr>
           <w:color w:val="auto"/>
         </w:rPr>
-        <w:t>Вареники с творогом (сладкие, соленые, с зеленым луком) - 270 руб</w:t>
-      </w:r>
+        <w:t xml:space="preserve">Вареники с творогом (сладкие, соленые, с зеленым луком) - 270 </w:t>
+      </w:r>
+      <w:proofErr w:type="spellStart"/>
+      <w:r>
+        <w:rPr>
+          <w:color w:val="auto"/>
+        </w:rPr>
+        <w:t>руб</w:t>
+      </w:r>
+      <w:proofErr w:type="spellEnd"/>
       <w:r>
         <w:rPr>
           <w:color w:val="auto"/>
@@ -1039,17 +1376,19 @@
           <w:color w:val="auto"/>
         </w:rPr>
       </w:pPr>
-      <w:r>
-        <w:rPr>
-          <w:color w:val="auto"/>
-        </w:rPr>
-        <w:t>Хинкали (свинина, говядина, зелен</w:t>
-      </w:r>
-      <w:r>
-        <w:rPr>
-          <w:color w:val="auto"/>
-        </w:rPr>
-        <w:t>ь) - 380 руб.</w:t>
+      <w:proofErr w:type="spellStart"/>
+      <w:r>
+        <w:rPr>
+          <w:color w:val="auto"/>
+        </w:rPr>
+        <w:t>Хинкали</w:t>
+      </w:r>
+      <w:proofErr w:type="spellEnd"/>
+      <w:r>
+        <w:rPr>
+          <w:color w:val="auto"/>
+        </w:rPr>
+        <w:t xml:space="preserve"> (свинина, говядина, зелень) - 380 руб.</w:t>
       </w:r>
     </w:p>
     <w:p>
@@ -1067,13 +1406,49 @@
         <w:rPr>
           <w:color w:val="auto"/>
         </w:rPr>
-        <w:t xml:space="preserve">Домашняя тушенка (свинина+курица) - от 270 руб (0,550 кг) и 360 </w:t>
-      </w:r>
-      <w:r>
-        <w:rPr>
-          <w:color w:val="auto"/>
-        </w:rPr>
-        <w:t>руб (0,750 кг)</w:t>
+        <w:t>Домашняя тушенка (</w:t>
+      </w:r>
+      <w:proofErr w:type="spellStart"/>
+      <w:r>
+        <w:rPr>
+          <w:color w:val="auto"/>
+        </w:rPr>
+        <w:t>свинина+курица</w:t>
+      </w:r>
+      <w:proofErr w:type="spellEnd"/>
+      <w:r>
+        <w:rPr>
+          <w:color w:val="auto"/>
+        </w:rPr>
+        <w:t xml:space="preserve">) - от 270 </w:t>
+      </w:r>
+      <w:proofErr w:type="spellStart"/>
+      <w:r>
+        <w:rPr>
+          <w:color w:val="auto"/>
+        </w:rPr>
+        <w:t>руб</w:t>
+      </w:r>
+      <w:proofErr w:type="spellEnd"/>
+      <w:r>
+        <w:rPr>
+          <w:color w:val="auto"/>
+        </w:rPr>
+        <w:t xml:space="preserve"> (0,550 кг) и 360 </w:t>
+      </w:r>
+      <w:proofErr w:type="spellStart"/>
+      <w:r>
+        <w:rPr>
+          <w:color w:val="auto"/>
+        </w:rPr>
+        <w:t>руб</w:t>
+      </w:r>
+      <w:proofErr w:type="spellEnd"/>
+      <w:r>
+        <w:rPr>
+          <w:color w:val="auto"/>
+        </w:rPr>
+        <w:t xml:space="preserve"> (0,750 кг)</w:t>
       </w:r>
     </w:p>
     <w:p>
@@ -1091,7 +1466,23 @@
         <w:rPr>
           <w:color w:val="auto"/>
         </w:rPr>
-        <w:t>Котлеты "Домашние" - 245 рублей (4 шт - 0,400 кг)</w:t>
+        <w:t xml:space="preserve">Котлеты "Домашние" - 245 рублей (4 </w:t>
+      </w:r>
+      <w:proofErr w:type="spellStart"/>
+      <w:proofErr w:type="gramStart"/>
+      <w:r>
+        <w:rPr>
+          <w:color w:val="auto"/>
+        </w:rPr>
+        <w:t>шт</w:t>
+      </w:r>
+      <w:proofErr w:type="spellEnd"/>
+      <w:proofErr w:type="gramEnd"/>
+      <w:r>
+        <w:rPr>
+          <w:color w:val="auto"/>
+        </w:rPr>
+        <w:t xml:space="preserve"> - 0,400 кг)</w:t>
       </w:r>
     </w:p>
     <w:p/>
@@ -1117,7 +1508,21 @@
           <w:color w:val="FF0000"/>
         </w:rPr>
         <w:lastRenderedPageBreak/>
-        <w:t>## Нужен текст для страницы “СОУС &amp; ПАСТА”. Например:</w:t>
+        <w:t>## Нужен те</w:t>
+      </w:r>
+      <w:proofErr w:type="gramStart"/>
+      <w:r>
+        <w:rPr>
+          <w:color w:val="FF0000"/>
+        </w:rPr>
+        <w:t>кст дл</w:t>
+      </w:r>
+      <w:proofErr w:type="gramEnd"/>
+      <w:r>
+        <w:rPr>
+          <w:color w:val="FF0000"/>
+        </w:rPr>
+        <w:t>я страницы “СОУС &amp; ПАСТА”. Например:</w:t>
       </w:r>
     </w:p>
     <w:p>
@@ -1162,7 +1567,27 @@
           <w:sz w:val="24"/>
           <w:szCs w:val="24"/>
         </w:rPr>
-        <w:t>У нас вы всегда сможете заказать настоящие, вкусные и сто процентов домашние пельмени в Спб. Мы знаем, что сегодня приготовить вам на ужин.</w:t>
+        <w:t xml:space="preserve">У нас вы всегда сможете заказать настоящие, вкусные и сто процентов домашние пельмени в </w:t>
+      </w:r>
+      <w:proofErr w:type="spellStart"/>
+      <w:r>
+        <w:rPr>
+          <w:rFonts w:ascii="Georgia" w:eastAsia="Georgia" w:hAnsi="Georgia" w:cs="Georgia"/>
+          <w:color w:val="FF0000"/>
+          <w:sz w:val="24"/>
+          <w:szCs w:val="24"/>
+        </w:rPr>
+        <w:t>Спб</w:t>
+      </w:r>
+      <w:proofErr w:type="spellEnd"/>
+      <w:r>
+        <w:rPr>
+          <w:rFonts w:ascii="Georgia" w:eastAsia="Georgia" w:hAnsi="Georgia" w:cs="Georgia"/>
+          <w:color w:val="FF0000"/>
+          <w:sz w:val="24"/>
+          <w:szCs w:val="24"/>
+        </w:rPr>
+        <w:t>. Мы знаем, что сегодня приготовить вам на ужин.</w:t>
       </w:r>
     </w:p>
     <w:p>
@@ -1171,13 +1596,30 @@
           <w:ilvl w:val="0"/>
           <w:numId w:val="1"/>
         </w:numPr>
+        <w:pBdr>
+          <w:top w:val="nil"/>
+        </w:pBdr>
         <w:contextualSpacing/>
       </w:pPr>
       <w:r>
         <w:rPr>
           <w:highlight w:val="green"/>
         </w:rPr>
-        <w:t>Домашняя хреновина - 25 руб. ( 1 шт. )</w:t>
+        <w:t xml:space="preserve">Домашняя хреновина - 25 руб. </w:t>
+      </w:r>
+      <w:proofErr w:type="gramStart"/>
+      <w:r>
+        <w:rPr>
+          <w:highlight w:val="green"/>
+        </w:rPr>
+        <w:t xml:space="preserve">( </w:t>
+      </w:r>
+      <w:proofErr w:type="gramEnd"/>
+      <w:r>
+        <w:rPr>
+          <w:highlight w:val="green"/>
+        </w:rPr>
+        <w:t>1 шт. )</w:t>
       </w:r>
     </w:p>
     <w:p>
@@ -1186,13 +1628,44 @@
           <w:ilvl w:val="0"/>
           <w:numId w:val="1"/>
         </w:numPr>
+        <w:pBdr>
+          <w:top w:val="nil"/>
+        </w:pBdr>
         <w:contextualSpacing/>
       </w:pPr>
       <w:r>
         <w:rPr>
           <w:highlight w:val="green"/>
         </w:rPr>
-        <w:t xml:space="preserve">Соус Деревенский ( сметана, хреновина) - 30 руб ( 1 шт. ) </w:t>
+        <w:t xml:space="preserve">Соус Деревенский </w:t>
+      </w:r>
+      <w:proofErr w:type="gramStart"/>
+      <w:r>
+        <w:rPr>
+          <w:highlight w:val="green"/>
+        </w:rPr>
+        <w:t xml:space="preserve">( </w:t>
+      </w:r>
+      <w:proofErr w:type="gramEnd"/>
+      <w:r>
+        <w:rPr>
+          <w:highlight w:val="green"/>
+        </w:rPr>
+        <w:t xml:space="preserve">сметана, хреновина) - 30 </w:t>
+      </w:r>
+      <w:proofErr w:type="spellStart"/>
+      <w:r>
+        <w:rPr>
+          <w:highlight w:val="green"/>
+        </w:rPr>
+        <w:t>руб</w:t>
+      </w:r>
+      <w:proofErr w:type="spellEnd"/>
+      <w:r>
+        <w:rPr>
+          <w:highlight w:val="green"/>
+        </w:rPr>
+        <w:t xml:space="preserve"> ( 1 шт. ) </w:t>
       </w:r>
     </w:p>
     <w:p>
@@ -1213,13 +1686,7 @@
         <w:rPr>
           <w:highlight w:val="green"/>
         </w:rPr>
-        <w:t xml:space="preserve">Арахисовая паста </w:t>
-      </w:r>
-      <w:r>
-        <w:rPr>
-          <w:highlight w:val="green"/>
-        </w:rPr>
-        <w:t xml:space="preserve">260гр: </w:t>
+        <w:t xml:space="preserve">Арахисовая паста 260гр: </w:t>
       </w:r>
     </w:p>
     <w:p>
@@ -1386,16 +1853,37 @@
     </w:p>
     <w:p>
       <w:r>
-        <w:t>Думаю страницу  О НАС убрать и сделать как лендинг, информацию со страницы о нас переместить в конец главной страницы и получится что все информация на одной странице, насколько я понял ты именно так и хотела.</w:t>
+        <w:t>Думаю страницу</w:t>
+      </w:r>
+      <w:proofErr w:type="gramStart"/>
+      <w:r>
+        <w:t xml:space="preserve">  О</w:t>
+      </w:r>
+      <w:proofErr w:type="gramEnd"/>
+      <w:r>
+        <w:t xml:space="preserve"> НАС убрать и сделать как </w:t>
+      </w:r>
+      <w:proofErr w:type="spellStart"/>
+      <w:r>
+        <w:t>лендинг</w:t>
+      </w:r>
+      <w:proofErr w:type="spellEnd"/>
+      <w:r>
+        <w:t>, информацию со страницы о нас переместить в конец главной страницы и получится что все информация на одной странице, насколько я понял ты именно так и хотела.</w:t>
       </w:r>
     </w:p>
     <w:p/>
     <w:p>
       <w:r>
-        <w:t xml:space="preserve">Для этого раздела нужен </w:t>
-      </w:r>
-      <w:r>
-        <w:t xml:space="preserve">текст. Можно написать все плюсы вашей продукции, указать на что делается упор и почему нужно покупать именно у вас. </w:t>
+        <w:t xml:space="preserve">Для этого раздела нужен текст. Можно написать все плюсы вашей продукции, </w:t>
+      </w:r>
+      <w:proofErr w:type="gramStart"/>
+      <w:r>
+        <w:t>указать</w:t>
+      </w:r>
+      <w:proofErr w:type="gramEnd"/>
+      <w:r>
+        <w:t xml:space="preserve"> на что делается упор и почему нужно покупать именно у вас. </w:t>
       </w:r>
     </w:p>
     <w:p>
@@ -1412,10 +1900,23 @@
     <w:p>
       <w:r>
         <w:lastRenderedPageBreak/>
-        <w:t xml:space="preserve">По </w:t>
-      </w:r>
-      <w:r>
-        <w:t>фотографиям: пока буду брать из группы вконтакте (инстаграмм).</w:t>
+        <w:t xml:space="preserve">По фотографиям: пока буду брать из группы </w:t>
+      </w:r>
+      <w:proofErr w:type="spellStart"/>
+      <w:r>
+        <w:t>вконтакте</w:t>
+      </w:r>
+      <w:proofErr w:type="spellEnd"/>
+      <w:r>
+        <w:t xml:space="preserve"> (</w:t>
+      </w:r>
+      <w:proofErr w:type="spellStart"/>
+      <w:r>
+        <w:t>инстаграмм</w:t>
+      </w:r>
+      <w:proofErr w:type="spellEnd"/>
+      <w:r>
+        <w:t>).</w:t>
       </w:r>
     </w:p>
     <w:sectPr>

</xml_diff>

<commit_message>
deleted catalog, fixed products list
</commit_message>
<xml_diff>
--- a/счастье.docx
+++ b/счастье.docx
@@ -3,19 +3,102 @@
 <w:document xmlns:wpc="http://schemas.microsoft.com/office/word/2010/wordprocessingCanvas" xmlns:mc="http://schemas.openxmlformats.org/markup-compatibility/2006" xmlns:o="urn:schemas-microsoft-com:office:office" xmlns:r="http://schemas.openxmlformats.org/officeDocument/2006/relationships" xmlns:m="http://schemas.openxmlformats.org/officeDocument/2006/math" xmlns:v="urn:schemas-microsoft-com:vml" xmlns:wp14="http://schemas.microsoft.com/office/word/2010/wordprocessingDrawing" xmlns:wp="http://schemas.openxmlformats.org/drawingml/2006/wordprocessingDrawing" xmlns:w10="urn:schemas-microsoft-com:office:word" xmlns:w="http://schemas.openxmlformats.org/wordprocessingml/2006/main" xmlns:w14="http://schemas.microsoft.com/office/word/2010/wordml" xmlns:wpg="http://schemas.microsoft.com/office/word/2010/wordprocessingGroup" xmlns:wpi="http://schemas.microsoft.com/office/word/2010/wordprocessingInk" xmlns:wne="http://schemas.microsoft.com/office/word/2006/wordml" xmlns:wps="http://schemas.microsoft.com/office/word/2010/wordprocessingShape" mc:Ignorable="w14 wp14">
   <w:body>
     <w:p>
-      <w:r>
-        <w:t>** Домены **</w:t>
-      </w:r>
-    </w:p>
-    <w:p>
-      <w:r>
-        <w:t xml:space="preserve">Текущий домен: </w:t>
-      </w:r>
-      <w:hyperlink r:id="rId8">
+      <w:hyperlink r:id="rId8" w:history="1">
         <w:r>
           <w:rPr>
+            <w:rStyle w:val="aa"/>
+            <w:lang w:val="en-US"/>
+          </w:rPr>
+          <w:t>https</w:t>
+        </w:r>
+        <w:r>
+          <w:rPr>
+            <w:rStyle w:val="aa"/>
+          </w:rPr>
+          <w:t>://</w:t>
+        </w:r>
+        <w:r>
+          <w:rPr>
+            <w:rStyle w:val="aa"/>
+            <w:lang w:val="en-US"/>
+          </w:rPr>
+          <w:t>vk</w:t>
+        </w:r>
+        <w:r>
+          <w:rPr>
+            <w:rStyle w:val="aa"/>
+          </w:rPr>
+          <w:t>.</w:t>
+        </w:r>
+        <w:r>
+          <w:rPr>
+            <w:rStyle w:val="aa"/>
+            <w:lang w:val="en-US"/>
+          </w:rPr>
+          <w:t>com</w:t>
+        </w:r>
+        <w:r>
+          <w:rPr>
+            <w:rStyle w:val="aa"/>
+          </w:rPr>
+          <w:t>/</w:t>
+        </w:r>
+        <w:r>
+          <w:rPr>
+            <w:rStyle w:val="aa"/>
+            <w:lang w:val="en-US"/>
+          </w:rPr>
+          <w:t>market</w:t>
+        </w:r>
+        <w:r>
+          <w:rPr>
+            <w:rStyle w:val="aa"/>
+          </w:rPr>
+          <w:t>-43754701</w:t>
+        </w:r>
+      </w:hyperlink>
+    </w:p>
+    <w:p/>
+    <w:p>
+      <w:r>
+        <w:t>1. Пельмени</w:t>
+      </w:r>
+    </w:p>
+    <w:p>
+      <w:r>
+        <w:t>2. Вареники</w:t>
+      </w:r>
+    </w:p>
+    <w:p>
+      <w:r>
+        <w:t>3. Котлеты и тушенка</w:t>
+      </w:r>
+    </w:p>
+    <w:p>
+      <w:r>
+        <w:t>4. Мясные деликатесы</w:t>
+      </w:r>
+    </w:p>
+    <w:p>
+      <w:r>
+        <w:t>5. Манты и хинкали</w:t>
+      </w:r>
+    </w:p>
+    <w:p/>
+    <w:p>
+      <w:r>
+        <w:t>** Домены **</w:t>
+      </w:r>
+    </w:p>
+    <w:p>
+      <w:r>
+        <w:t xml:space="preserve">Текущий домен: </w:t>
+      </w:r>
+      <w:hyperlink r:id="rId9" w:history="1">
+        <w:r>
+          <w:rPr>
+            <w:rStyle w:val="aa"/>
             <w:color w:val="1155CC"/>
-            <w:u w:val="single"/>
           </w:rPr>
           <w:t>http://xakacb4.wixsite.com/happiness174</w:t>
         </w:r>
@@ -108,37 +191,47 @@
       </w:r>
     </w:p>
     <w:p>
+      <w:pPr>
+        <w:rPr>
+          <w:lang w:val="ru-RU"/>
+        </w:rPr>
+      </w:pPr>
       <w:r>
         <w:t>happiness74.ru</w:t>
       </w:r>
     </w:p>
     <w:p>
-      <w:pPr>
-        <w:rPr>
-          <w:lang w:val="ru-RU"/>
-        </w:rPr>
-      </w:pPr>
       <w:r>
         <w:t>счастье.рф</w:t>
       </w:r>
       <w:commentRangeEnd w:id="0"/>
       <w:r>
+        <w:rPr>
+          <w:rStyle w:val="a7"/>
+          <w:sz w:val="22"/>
+          <w:szCs w:val="22"/>
+        </w:rPr>
         <w:commentReference w:id="0"/>
       </w:r>
       <w:commentRangeEnd w:id="1"/>
       <w:r>
         <w:rPr>
-          <w:lang w:val="ru-RU"/>
-        </w:rPr>
+          <w:rStyle w:val="a7"/>
+        </w:rPr>
+        <w:commentReference w:id="1"/>
+      </w:r>
+      <w:r>
         <w:t>е</w:t>
       </w:r>
     </w:p>
-    <w:p>
-      <w:r>
-        <w:commentReference w:id="1"/>
-      </w:r>
-      <w:commentRangeEnd w:id="2"/>
-      <w:r>
+    <w:commentRangeEnd w:id="2"/>
+    <w:p>
+      <w:r>
+        <w:rPr>
+          <w:rStyle w:val="a7"/>
+          <w:sz w:val="22"/>
+          <w:szCs w:val="22"/>
+        </w:rPr>
         <w:commentReference w:id="2"/>
       </w:r>
     </w:p>
@@ -146,6 +239,9 @@
     <w:p/>
     <w:p>
       <w:r>
+        <w:rPr>
+          <w:color w:val="auto"/>
+        </w:rPr>
         <w:br w:type="page"/>
       </w:r>
     </w:p>
@@ -159,9 +255,15 @@
       <w:pPr>
         <w:numPr>
           <w:ilvl w:val="0"/>
-          <w:numId w:val="3"/>
+          <w:numId w:val="5"/>
         </w:numPr>
-        <w:contextualSpacing/>
+        <w:pBdr>
+          <w:top w:val="none" w:sz="0" w:space="0" w:color="auto"/>
+          <w:left w:val="none" w:sz="0" w:space="0" w:color="auto"/>
+          <w:bottom w:val="none" w:sz="0" w:space="0" w:color="auto"/>
+          <w:right w:val="none" w:sz="0" w:space="0" w:color="auto"/>
+          <w:between w:val="none" w:sz="0" w:space="0" w:color="auto"/>
+        </w:pBdr>
       </w:pPr>
       <w:r>
         <w:t>На руки курьеру - тут все понятно.</w:t>
@@ -171,9 +273,15 @@
       <w:pPr>
         <w:numPr>
           <w:ilvl w:val="0"/>
-          <w:numId w:val="3"/>
+          <w:numId w:val="5"/>
         </w:numPr>
-        <w:contextualSpacing/>
+        <w:pBdr>
+          <w:top w:val="none" w:sz="0" w:space="0" w:color="auto"/>
+          <w:left w:val="none" w:sz="0" w:space="0" w:color="auto"/>
+          <w:bottom w:val="none" w:sz="0" w:space="0" w:color="auto"/>
+          <w:right w:val="none" w:sz="0" w:space="0" w:color="auto"/>
+          <w:between w:val="none" w:sz="0" w:space="0" w:color="auto"/>
+        </w:pBdr>
       </w:pPr>
       <w:r>
         <w:t>Через Сбербанк онлайн. Укажем номер счета, при оплате будет приходить смс.</w:t>
@@ -190,15 +298,18 @@
       <w:pPr>
         <w:numPr>
           <w:ilvl w:val="0"/>
-          <w:numId w:val="3"/>
+          <w:numId w:val="5"/>
         </w:numPr>
-        <w:contextualSpacing/>
-      </w:pPr>
-      <w:r>
-        <w:t>Оплата с п</w:t>
-      </w:r>
-      <w:r>
-        <w:t>омощью карты других банков. Этот вид оплаты нужно пробовать, узнавать комиссию и так далее.</w:t>
+        <w:pBdr>
+          <w:top w:val="none" w:sz="0" w:space="0" w:color="auto"/>
+          <w:left w:val="none" w:sz="0" w:space="0" w:color="auto"/>
+          <w:bottom w:val="none" w:sz="0" w:space="0" w:color="auto"/>
+          <w:right w:val="none" w:sz="0" w:space="0" w:color="auto"/>
+          <w:between w:val="none" w:sz="0" w:space="0" w:color="auto"/>
+        </w:pBdr>
+      </w:pPr>
+      <w:r>
+        <w:t>Оплата с помощью карты других банков. Этот вид оплаты нужно пробовать, узнавать комиссию и так далее.</w:t>
       </w:r>
     </w:p>
     <w:p>
@@ -296,55 +407,56 @@
           <w:szCs w:val="21"/>
           <w:highlight w:val="white"/>
         </w:rPr>
-        <w:t>1 евро = 70 руб &gt;&gt;</w:t>
-      </w:r>
-      <w:r>
+        <w:t>1 евро = 70 руб &gt;&gt; 1 евроцент это 70 копеек.</w:t>
+      </w:r>
+    </w:p>
+    <w:p>
+      <w:pPr>
         <w:rPr>
           <w:color w:val="363636"/>
           <w:sz w:val="21"/>
           <w:szCs w:val="21"/>
           <w:highlight w:val="white"/>
         </w:rPr>
-        <w:t xml:space="preserve"> 1 евроцент это 70 копеек.</w:t>
-      </w:r>
-    </w:p>
-    <w:p>
-      <w:pPr>
+      </w:pPr>
+      <w:r>
         <w:rPr>
           <w:color w:val="363636"/>
           <w:sz w:val="21"/>
           <w:szCs w:val="21"/>
           <w:highlight w:val="white"/>
         </w:rPr>
-      </w:pPr>
-      <w:r>
+        <w:t>70 коп * 25 =  17.5 руб примерно</w:t>
+      </w:r>
+    </w:p>
+    <w:p>
+      <w:pPr>
         <w:rPr>
           <w:color w:val="363636"/>
           <w:sz w:val="21"/>
           <w:szCs w:val="21"/>
           <w:highlight w:val="white"/>
         </w:rPr>
-        <w:t>70 коп * 25 =  17.5 руб примерно</w:t>
-      </w:r>
-    </w:p>
-    <w:p>
-      <w:pPr>
+      </w:pPr>
+      <w:r>
         <w:rPr>
           <w:color w:val="363636"/>
           <w:sz w:val="21"/>
           <w:szCs w:val="21"/>
           <w:highlight w:val="white"/>
         </w:rPr>
-      </w:pPr>
-      <w:r>
+        <w:t>37.5 рублей комиссия за один платеж в 1000 рублей.</w:t>
+      </w:r>
+    </w:p>
+    <w:p>
+      <w:pPr>
         <w:rPr>
           <w:color w:val="363636"/>
           <w:sz w:val="21"/>
           <w:szCs w:val="21"/>
           <w:highlight w:val="white"/>
         </w:rPr>
-        <w:t>37.5 рублей комиссия за один платеж в 1000 рублей.</w:t>
-      </w:r>
+      </w:pPr>
     </w:p>
     <w:p>
       <w:pPr>
@@ -357,26 +469,13 @@
       </w:pPr>
     </w:p>
     <w:p>
-      <w:pPr>
-        <w:rPr>
-          <w:color w:val="363636"/>
-          <w:sz w:val="21"/>
-          <w:szCs w:val="21"/>
-          <w:highlight w:val="white"/>
-        </w:rPr>
-      </w:pPr>
-    </w:p>
-    <w:p>
       <w:r>
         <w:t xml:space="preserve">Кстати на нпельмени.рф у них два способа оплаты курьеру: на руки и сбербанк онлайн. </w:t>
       </w:r>
     </w:p>
     <w:p>
       <w:r>
-        <w:t>Для заказов них указан вайбер и ватсапп и почта, надо буде</w:t>
-      </w:r>
-      <w:r>
-        <w:t xml:space="preserve">т это все тоже обсудить. Почту я зарегистрирую когда домен выберем. </w:t>
+        <w:t xml:space="preserve">Для заказов них указан вайбер и ватсапп и почта, надо будет это все тоже обсудить. Почту я зарегистрирую когда домен выберем. </w:t>
       </w:r>
     </w:p>
     <w:p>
@@ -435,6 +534,9 @@
     <w:p/>
     <w:p>
       <w:r>
+        <w:rPr>
+          <w:color w:val="auto"/>
+        </w:rPr>
         <w:br w:type="page"/>
       </w:r>
     </w:p>
@@ -448,9 +550,15 @@
       <w:pPr>
         <w:numPr>
           <w:ilvl w:val="0"/>
-          <w:numId w:val="4"/>
+          <w:numId w:val="6"/>
         </w:numPr>
-        <w:contextualSpacing/>
+        <w:pBdr>
+          <w:top w:val="none" w:sz="0" w:space="0" w:color="auto"/>
+          <w:left w:val="none" w:sz="0" w:space="0" w:color="auto"/>
+          <w:bottom w:val="none" w:sz="0" w:space="0" w:color="auto"/>
+          <w:right w:val="none" w:sz="0" w:space="0" w:color="auto"/>
+          <w:between w:val="none" w:sz="0" w:space="0" w:color="auto"/>
+        </w:pBdr>
       </w:pPr>
       <w:r>
         <w:t>Пельмени &amp; Вареники</w:t>
@@ -460,9 +568,15 @@
       <w:pPr>
         <w:numPr>
           <w:ilvl w:val="0"/>
-          <w:numId w:val="4"/>
+          <w:numId w:val="6"/>
         </w:numPr>
-        <w:contextualSpacing/>
+        <w:pBdr>
+          <w:top w:val="none" w:sz="0" w:space="0" w:color="auto"/>
+          <w:left w:val="none" w:sz="0" w:space="0" w:color="auto"/>
+          <w:bottom w:val="none" w:sz="0" w:space="0" w:color="auto"/>
+          <w:right w:val="none" w:sz="0" w:space="0" w:color="auto"/>
+          <w:between w:val="none" w:sz="0" w:space="0" w:color="auto"/>
+        </w:pBdr>
       </w:pPr>
       <w:r>
         <w:t>Соусы &amp; Пасты</w:t>
@@ -528,16 +642,36 @@
           <w:sz w:val="24"/>
           <w:szCs w:val="24"/>
         </w:rPr>
-        <w:t>Кстати если есть сертификат, об это</w:t>
-      </w:r>
-      <w:r>
+        <w:t>Кстати если есть сертификат, об этом тоже нужно будет указать в разделе “О НАС” можно разместить картинку с сертификатом.</w:t>
+      </w:r>
+    </w:p>
+    <w:p>
+      <w:pPr>
         <w:rPr>
           <w:rFonts w:ascii="Georgia" w:eastAsia="Georgia" w:hAnsi="Georgia" w:cs="Georgia"/>
           <w:color w:val="FF0000"/>
           <w:sz w:val="24"/>
           <w:szCs w:val="24"/>
         </w:rPr>
-        <w:t>м тоже нужно будет указать в разделе “О НАС” можно разместить картинку с сертификатом.</w:t>
+      </w:pPr>
+    </w:p>
+    <w:p>
+      <w:pPr>
+        <w:rPr>
+          <w:rFonts w:ascii="Georgia" w:eastAsia="Georgia" w:hAnsi="Georgia" w:cs="Georgia"/>
+          <w:sz w:val="24"/>
+          <w:szCs w:val="24"/>
+          <w:highlight w:val="green"/>
+        </w:rPr>
+      </w:pPr>
+      <w:r>
+        <w:rPr>
+          <w:rFonts w:ascii="Georgia" w:eastAsia="Georgia" w:hAnsi="Georgia" w:cs="Georgia"/>
+          <w:sz w:val="24"/>
+          <w:szCs w:val="24"/>
+          <w:highlight w:val="green"/>
+        </w:rPr>
+        <w:t>Зеленым выделены товары, которые уже на сайте есть.</w:t>
       </w:r>
     </w:p>
     <w:p>
@@ -552,117 +686,89 @@
     </w:p>
     <w:p>
       <w:pPr>
-        <w:rPr>
-          <w:rFonts w:ascii="Georgia" w:eastAsia="Georgia" w:hAnsi="Georgia" w:cs="Georgia"/>
-          <w:sz w:val="24"/>
-          <w:szCs w:val="24"/>
-          <w:highlight w:val="green"/>
-        </w:rPr>
-      </w:pPr>
-      <w:r>
-        <w:rPr>
-          <w:rFonts w:ascii="Georgia" w:eastAsia="Georgia" w:hAnsi="Georgia" w:cs="Georgia"/>
-          <w:sz w:val="24"/>
-          <w:szCs w:val="24"/>
-          <w:highlight w:val="green"/>
-        </w:rPr>
-        <w:t>Зеленым выделены товары, которые уже на сайте есть.</w:t>
-      </w:r>
-    </w:p>
-    <w:p>
-      <w:pPr>
-        <w:rPr>
-          <w:rFonts w:ascii="Georgia" w:eastAsia="Georgia" w:hAnsi="Georgia" w:cs="Georgia"/>
-          <w:color w:val="FF0000"/>
-          <w:sz w:val="24"/>
-          <w:szCs w:val="24"/>
-          <w:lang w:val="ru-RU"/>
-        </w:rPr>
-      </w:pPr>
-    </w:p>
-    <w:p>
-      <w:pPr>
         <w:numPr>
           <w:ilvl w:val="0"/>
-          <w:numId w:val="2"/>
+          <w:numId w:val="7"/>
         </w:numPr>
-        <w:contextualSpacing/>
-        <w:rPr>
-          <w:color w:val="auto"/>
-        </w:rPr>
-      </w:pPr>
-      <w:r>
-        <w:rPr>
-          <w:color w:val="auto"/>
-          <w:lang w:val="ru-RU"/>
+        <w:pBdr>
+          <w:top w:val="none" w:sz="0" w:space="0" w:color="auto"/>
+          <w:left w:val="none" w:sz="0" w:space="0" w:color="auto"/>
+          <w:bottom w:val="none" w:sz="0" w:space="0" w:color="auto"/>
+          <w:right w:val="none" w:sz="0" w:space="0" w:color="auto"/>
+          <w:between w:val="none" w:sz="0" w:space="0" w:color="auto"/>
+        </w:pBdr>
+        <w:rPr>
+          <w:color w:val="auto"/>
+        </w:rPr>
+      </w:pPr>
+      <w:r>
+        <w:rPr>
+          <w:color w:val="auto"/>
         </w:rPr>
         <w:t>Цветные пельмени с курицей – 1кг – 330 руб.</w:t>
       </w:r>
-      <w:bookmarkStart w:id="3" w:name="_GoBack"/>
-      <w:bookmarkEnd w:id="3"/>
     </w:p>
     <w:p>
       <w:pPr>
         <w:numPr>
           <w:ilvl w:val="0"/>
-          <w:numId w:val="2"/>
+          <w:numId w:val="7"/>
         </w:numPr>
-        <w:contextualSpacing/>
-        <w:rPr>
-          <w:color w:val="auto"/>
-        </w:rPr>
-      </w:pPr>
-      <w:r>
-        <w:rPr>
-          <w:color w:val="auto"/>
-        </w:rPr>
-        <w:t>Пельмени «Домашние» (говядина, свинина) 1 кг – 3</w:t>
-      </w:r>
-      <w:r>
-        <w:rPr>
-          <w:color w:val="auto"/>
-          <w:lang w:val="ru-RU"/>
-        </w:rPr>
-        <w:t>7</w:t>
-      </w:r>
-      <w:r>
-        <w:rPr>
-          <w:color w:val="auto"/>
-        </w:rPr>
-        <w:t xml:space="preserve">0 руб. </w:t>
+        <w:pBdr>
+          <w:top w:val="none" w:sz="0" w:space="0" w:color="auto"/>
+          <w:left w:val="none" w:sz="0" w:space="0" w:color="auto"/>
+          <w:bottom w:val="none" w:sz="0" w:space="0" w:color="auto"/>
+          <w:right w:val="none" w:sz="0" w:space="0" w:color="auto"/>
+          <w:between w:val="none" w:sz="0" w:space="0" w:color="auto"/>
+        </w:pBdr>
+        <w:rPr>
+          <w:color w:val="auto"/>
+        </w:rPr>
+      </w:pPr>
+      <w:r>
+        <w:rPr>
+          <w:color w:val="auto"/>
+        </w:rPr>
+        <w:t xml:space="preserve">Пельмени «Домашние» (говядина, свинина) 1 кг – 370 руб. </w:t>
       </w:r>
     </w:p>
     <w:p>
       <w:pPr>
         <w:numPr>
           <w:ilvl w:val="0"/>
-          <w:numId w:val="2"/>
+          <w:numId w:val="7"/>
         </w:numPr>
-        <w:contextualSpacing/>
-        <w:rPr>
-          <w:color w:val="auto"/>
-        </w:rPr>
-      </w:pPr>
-      <w:r>
-        <w:rPr>
-          <w:color w:val="auto"/>
-        </w:rPr>
-        <w:t>Пельмени "Сибирские"</w:t>
-      </w:r>
-      <w:r>
-        <w:rPr>
-          <w:color w:val="auto"/>
-        </w:rPr>
-        <w:t xml:space="preserve"> ( говядина, свинина, чеснок) - 350 руб.</w:t>
+        <w:pBdr>
+          <w:top w:val="none" w:sz="0" w:space="0" w:color="auto"/>
+          <w:left w:val="none" w:sz="0" w:space="0" w:color="auto"/>
+          <w:bottom w:val="none" w:sz="0" w:space="0" w:color="auto"/>
+          <w:right w:val="none" w:sz="0" w:space="0" w:color="auto"/>
+          <w:between w:val="none" w:sz="0" w:space="0" w:color="auto"/>
+        </w:pBdr>
+        <w:rPr>
+          <w:color w:val="auto"/>
+        </w:rPr>
+      </w:pPr>
+      <w:r>
+        <w:rPr>
+          <w:color w:val="auto"/>
+        </w:rPr>
+        <w:t>Пельмени "Сибирские" ( говядина, свинина, чеснок) - 350 руб.</w:t>
       </w:r>
     </w:p>
     <w:p>
       <w:pPr>
         <w:numPr>
           <w:ilvl w:val="0"/>
-          <w:numId w:val="2"/>
+          <w:numId w:val="7"/>
         </w:numPr>
-        <w:contextualSpacing/>
+        <w:pBdr>
+          <w:top w:val="none" w:sz="0" w:space="0" w:color="auto"/>
+          <w:left w:val="none" w:sz="0" w:space="0" w:color="auto"/>
+          <w:bottom w:val="none" w:sz="0" w:space="0" w:color="auto"/>
+          <w:right w:val="none" w:sz="0" w:space="0" w:color="auto"/>
+          <w:between w:val="none" w:sz="0" w:space="0" w:color="auto"/>
+        </w:pBdr>
         <w:rPr>
           <w:color w:val="auto"/>
         </w:rPr>
@@ -678,81 +784,87 @@
       <w:pPr>
         <w:numPr>
           <w:ilvl w:val="0"/>
-          <w:numId w:val="2"/>
+          <w:numId w:val="7"/>
         </w:numPr>
-        <w:contextualSpacing/>
-        <w:rPr>
-          <w:color w:val="auto"/>
-        </w:rPr>
-      </w:pPr>
-      <w:r>
-        <w:rPr>
-          <w:color w:val="auto"/>
-        </w:rPr>
-        <w:t>Пельмени с курицей - 270 руб</w:t>
-      </w:r>
-      <w:r>
-        <w:rPr>
-          <w:color w:val="auto"/>
-        </w:rPr>
-        <w:t>.</w:t>
+        <w:pBdr>
+          <w:top w:val="none" w:sz="0" w:space="0" w:color="auto"/>
+          <w:left w:val="none" w:sz="0" w:space="0" w:color="auto"/>
+          <w:bottom w:val="none" w:sz="0" w:space="0" w:color="auto"/>
+          <w:right w:val="none" w:sz="0" w:space="0" w:color="auto"/>
+          <w:between w:val="none" w:sz="0" w:space="0" w:color="auto"/>
+        </w:pBdr>
+        <w:rPr>
+          <w:color w:val="auto"/>
+        </w:rPr>
+      </w:pPr>
+      <w:r>
+        <w:rPr>
+          <w:color w:val="auto"/>
+        </w:rPr>
+        <w:t>Пельмени с курицей - 270 руб.</w:t>
       </w:r>
     </w:p>
     <w:p>
       <w:pPr>
         <w:numPr>
           <w:ilvl w:val="0"/>
-          <w:numId w:val="2"/>
+          <w:numId w:val="7"/>
         </w:numPr>
-        <w:contextualSpacing/>
-        <w:rPr>
-          <w:color w:val="auto"/>
-        </w:rPr>
-      </w:pPr>
-      <w:r>
-        <w:rPr>
-          <w:color w:val="auto"/>
-        </w:rPr>
-        <w:t>Пельмени (индейка) – 390 руб.</w:t>
-      </w:r>
-      <w:r>
-        <w:rPr>
-          <w:color w:val="auto"/>
-        </w:rPr>
-        <w:t xml:space="preserve"> </w:t>
+        <w:pBdr>
+          <w:top w:val="none" w:sz="0" w:space="0" w:color="auto"/>
+          <w:left w:val="none" w:sz="0" w:space="0" w:color="auto"/>
+          <w:bottom w:val="none" w:sz="0" w:space="0" w:color="auto"/>
+          <w:right w:val="none" w:sz="0" w:space="0" w:color="auto"/>
+          <w:between w:val="none" w:sz="0" w:space="0" w:color="auto"/>
+        </w:pBdr>
+        <w:rPr>
+          <w:color w:val="auto"/>
+        </w:rPr>
+      </w:pPr>
+      <w:r>
+        <w:rPr>
+          <w:color w:val="auto"/>
+        </w:rPr>
+        <w:t xml:space="preserve">Пельмени (индейка) – 390 руб. </w:t>
       </w:r>
     </w:p>
     <w:p>
       <w:pPr>
         <w:numPr>
           <w:ilvl w:val="0"/>
-          <w:numId w:val="2"/>
+          <w:numId w:val="7"/>
         </w:numPr>
-        <w:contextualSpacing/>
-        <w:rPr>
-          <w:color w:val="auto"/>
-        </w:rPr>
-      </w:pPr>
-      <w:r>
-        <w:rPr>
-          <w:color w:val="auto"/>
-        </w:rPr>
-        <w:t>Пельмени с говядиной - 390 руб.</w:t>
-      </w:r>
-      <w:r>
-        <w:rPr>
-          <w:color w:val="auto"/>
-        </w:rPr>
-        <w:t xml:space="preserve"> </w:t>
+        <w:pBdr>
+          <w:top w:val="none" w:sz="0" w:space="0" w:color="auto"/>
+          <w:left w:val="none" w:sz="0" w:space="0" w:color="auto"/>
+          <w:bottom w:val="none" w:sz="0" w:space="0" w:color="auto"/>
+          <w:right w:val="none" w:sz="0" w:space="0" w:color="auto"/>
+          <w:between w:val="none" w:sz="0" w:space="0" w:color="auto"/>
+        </w:pBdr>
+        <w:rPr>
+          <w:color w:val="auto"/>
+        </w:rPr>
+      </w:pPr>
+      <w:r>
+        <w:rPr>
+          <w:color w:val="auto"/>
+        </w:rPr>
+        <w:t xml:space="preserve">Пельмени с говядиной - 390 руб. </w:t>
       </w:r>
     </w:p>
     <w:p>
       <w:pPr>
         <w:numPr>
           <w:ilvl w:val="0"/>
-          <w:numId w:val="2"/>
+          <w:numId w:val="7"/>
         </w:numPr>
-        <w:contextualSpacing/>
+        <w:pBdr>
+          <w:top w:val="none" w:sz="0" w:space="0" w:color="auto"/>
+          <w:left w:val="none" w:sz="0" w:space="0" w:color="auto"/>
+          <w:bottom w:val="none" w:sz="0" w:space="0" w:color="auto"/>
+          <w:right w:val="none" w:sz="0" w:space="0" w:color="auto"/>
+          <w:between w:val="none" w:sz="0" w:space="0" w:color="auto"/>
+        </w:pBdr>
         <w:rPr>
           <w:color w:val="auto"/>
         </w:rPr>
@@ -768,33 +880,39 @@
       <w:pPr>
         <w:numPr>
           <w:ilvl w:val="0"/>
-          <w:numId w:val="2"/>
+          <w:numId w:val="7"/>
         </w:numPr>
-        <w:contextualSpacing/>
-        <w:rPr>
-          <w:color w:val="auto"/>
-        </w:rPr>
-      </w:pPr>
-      <w:r>
-        <w:rPr>
-          <w:color w:val="auto"/>
-        </w:rPr>
-        <w:t>Пельм</w:t>
-      </w:r>
-      <w:r>
-        <w:rPr>
-          <w:color w:val="auto"/>
-        </w:rPr>
-        <w:t>ени с мясом и капустой - 270 руб.</w:t>
+        <w:pBdr>
+          <w:top w:val="none" w:sz="0" w:space="0" w:color="auto"/>
+          <w:left w:val="none" w:sz="0" w:space="0" w:color="auto"/>
+          <w:bottom w:val="none" w:sz="0" w:space="0" w:color="auto"/>
+          <w:right w:val="none" w:sz="0" w:space="0" w:color="auto"/>
+          <w:between w:val="none" w:sz="0" w:space="0" w:color="auto"/>
+        </w:pBdr>
+        <w:rPr>
+          <w:color w:val="auto"/>
+        </w:rPr>
+      </w:pPr>
+      <w:r>
+        <w:rPr>
+          <w:color w:val="auto"/>
+        </w:rPr>
+        <w:t>Пельмени с мясом и капустой - 270 руб.</w:t>
       </w:r>
     </w:p>
     <w:p>
       <w:pPr>
         <w:numPr>
           <w:ilvl w:val="0"/>
-          <w:numId w:val="2"/>
+          <w:numId w:val="7"/>
         </w:numPr>
-        <w:contextualSpacing/>
+        <w:pBdr>
+          <w:top w:val="none" w:sz="0" w:space="0" w:color="auto"/>
+          <w:left w:val="none" w:sz="0" w:space="0" w:color="auto"/>
+          <w:bottom w:val="none" w:sz="0" w:space="0" w:color="auto"/>
+          <w:right w:val="none" w:sz="0" w:space="0" w:color="auto"/>
+          <w:between w:val="none" w:sz="0" w:space="0" w:color="auto"/>
+        </w:pBdr>
         <w:rPr>
           <w:color w:val="auto"/>
         </w:rPr>
@@ -810,57 +928,63 @@
       <w:pPr>
         <w:numPr>
           <w:ilvl w:val="0"/>
-          <w:numId w:val="2"/>
+          <w:numId w:val="7"/>
         </w:numPr>
-        <w:contextualSpacing/>
-        <w:rPr>
-          <w:color w:val="auto"/>
-        </w:rPr>
-      </w:pPr>
-      <w:r>
-        <w:rPr>
-          <w:color w:val="auto"/>
-        </w:rPr>
-        <w:t xml:space="preserve">Пельмени «Радуга» (цветное тесто – НАТУРАЛЬНЫЕ КРАСИТЕЛИ, начинка на выбор) – от 390 руб.  </w:t>
-      </w:r>
-      <w:r>
-        <w:rPr>
-          <w:color w:val="auto"/>
-        </w:rPr>
-        <w:t>тоже самое = цветные пельмени с мясом.</w:t>
+        <w:pBdr>
+          <w:top w:val="none" w:sz="0" w:space="0" w:color="auto"/>
+          <w:left w:val="none" w:sz="0" w:space="0" w:color="auto"/>
+          <w:bottom w:val="none" w:sz="0" w:space="0" w:color="auto"/>
+          <w:right w:val="none" w:sz="0" w:space="0" w:color="auto"/>
+          <w:between w:val="none" w:sz="0" w:space="0" w:color="auto"/>
+        </w:pBdr>
+        <w:rPr>
+          <w:color w:val="auto"/>
+        </w:rPr>
+      </w:pPr>
+      <w:r>
+        <w:rPr>
+          <w:color w:val="auto"/>
+        </w:rPr>
+        <w:t>Пельмени «Радуга» (цветное тесто – НАТУРАЛЬНЫЕ КРАСИТЕЛИ, начинка на выбор) – от 390 руб.  тоже самое = цветные пельмени с мясом.</w:t>
       </w:r>
     </w:p>
     <w:p>
       <w:pPr>
         <w:numPr>
           <w:ilvl w:val="0"/>
-          <w:numId w:val="2"/>
+          <w:numId w:val="7"/>
         </w:numPr>
-        <w:contextualSpacing/>
-        <w:rPr>
-          <w:color w:val="auto"/>
-        </w:rPr>
-      </w:pPr>
-      <w:r>
-        <w:rPr>
-          <w:color w:val="auto"/>
-        </w:rPr>
-        <w:t>Пельмени "Рыбные" (красная рыба - кета) - 370 руб.</w:t>
-      </w:r>
-      <w:r>
-        <w:rPr>
-          <w:color w:val="auto"/>
-        </w:rPr>
-        <w:t xml:space="preserve"> </w:t>
+        <w:pBdr>
+          <w:top w:val="none" w:sz="0" w:space="0" w:color="auto"/>
+          <w:left w:val="none" w:sz="0" w:space="0" w:color="auto"/>
+          <w:bottom w:val="none" w:sz="0" w:space="0" w:color="auto"/>
+          <w:right w:val="none" w:sz="0" w:space="0" w:color="auto"/>
+          <w:between w:val="none" w:sz="0" w:space="0" w:color="auto"/>
+        </w:pBdr>
+        <w:rPr>
+          <w:color w:val="auto"/>
+        </w:rPr>
+      </w:pPr>
+      <w:r>
+        <w:rPr>
+          <w:color w:val="auto"/>
+        </w:rPr>
+        <w:t xml:space="preserve">Пельмени "Рыбные" (красная рыба - кета) - 370 руб. </w:t>
       </w:r>
     </w:p>
     <w:p>
       <w:pPr>
         <w:numPr>
           <w:ilvl w:val="0"/>
-          <w:numId w:val="2"/>
+          <w:numId w:val="7"/>
         </w:numPr>
-        <w:contextualSpacing/>
+        <w:pBdr>
+          <w:top w:val="none" w:sz="0" w:space="0" w:color="auto"/>
+          <w:left w:val="none" w:sz="0" w:space="0" w:color="auto"/>
+          <w:bottom w:val="none" w:sz="0" w:space="0" w:color="auto"/>
+          <w:right w:val="none" w:sz="0" w:space="0" w:color="auto"/>
+          <w:between w:val="none" w:sz="0" w:space="0" w:color="auto"/>
+        </w:pBdr>
         <w:rPr>
           <w:color w:val="auto"/>
         </w:rPr>
@@ -876,33 +1000,39 @@
       <w:pPr>
         <w:numPr>
           <w:ilvl w:val="0"/>
-          <w:numId w:val="2"/>
+          <w:numId w:val="7"/>
         </w:numPr>
-        <w:contextualSpacing/>
-        <w:rPr>
-          <w:color w:val="auto"/>
-        </w:rPr>
-      </w:pPr>
-      <w:r>
-        <w:rPr>
-          <w:color w:val="auto"/>
-        </w:rPr>
-        <w:t>Вареники «Фирменные» (сырая картошка с салом) – 200 руб.</w:t>
-      </w:r>
-      <w:r>
-        <w:rPr>
-          <w:color w:val="auto"/>
-        </w:rPr>
-        <w:t xml:space="preserve"> </w:t>
+        <w:pBdr>
+          <w:top w:val="none" w:sz="0" w:space="0" w:color="auto"/>
+          <w:left w:val="none" w:sz="0" w:space="0" w:color="auto"/>
+          <w:bottom w:val="none" w:sz="0" w:space="0" w:color="auto"/>
+          <w:right w:val="none" w:sz="0" w:space="0" w:color="auto"/>
+          <w:between w:val="none" w:sz="0" w:space="0" w:color="auto"/>
+        </w:pBdr>
+        <w:rPr>
+          <w:color w:val="auto"/>
+        </w:rPr>
+      </w:pPr>
+      <w:r>
+        <w:rPr>
+          <w:color w:val="auto"/>
+        </w:rPr>
+        <w:t xml:space="preserve">Вареники «Фирменные» (сырая картошка с салом) – 200 руб. </w:t>
       </w:r>
     </w:p>
     <w:p>
       <w:pPr>
         <w:numPr>
           <w:ilvl w:val="0"/>
-          <w:numId w:val="2"/>
+          <w:numId w:val="7"/>
         </w:numPr>
-        <w:contextualSpacing/>
+        <w:pBdr>
+          <w:top w:val="none" w:sz="0" w:space="0" w:color="auto"/>
+          <w:left w:val="none" w:sz="0" w:space="0" w:color="auto"/>
+          <w:bottom w:val="none" w:sz="0" w:space="0" w:color="auto"/>
+          <w:right w:val="none" w:sz="0" w:space="0" w:color="auto"/>
+          <w:between w:val="none" w:sz="0" w:space="0" w:color="auto"/>
+        </w:pBdr>
         <w:rPr>
           <w:color w:val="auto"/>
         </w:rPr>
@@ -918,81 +1048,87 @@
       <w:pPr>
         <w:numPr>
           <w:ilvl w:val="0"/>
-          <w:numId w:val="2"/>
+          <w:numId w:val="7"/>
         </w:numPr>
-        <w:contextualSpacing/>
-        <w:rPr>
-          <w:color w:val="auto"/>
-        </w:rPr>
-      </w:pPr>
-      <w:r>
-        <w:rPr>
-          <w:color w:val="auto"/>
-        </w:rPr>
-        <w:t xml:space="preserve">Вареники (вареная картошка с </w:t>
-      </w:r>
-      <w:r>
-        <w:rPr>
-          <w:color w:val="auto"/>
-        </w:rPr>
-        <w:t>грибами) – 250 руб.</w:t>
+        <w:pBdr>
+          <w:top w:val="none" w:sz="0" w:space="0" w:color="auto"/>
+          <w:left w:val="none" w:sz="0" w:space="0" w:color="auto"/>
+          <w:bottom w:val="none" w:sz="0" w:space="0" w:color="auto"/>
+          <w:right w:val="none" w:sz="0" w:space="0" w:color="auto"/>
+          <w:between w:val="none" w:sz="0" w:space="0" w:color="auto"/>
+        </w:pBdr>
+        <w:rPr>
+          <w:color w:val="auto"/>
+        </w:rPr>
+      </w:pPr>
+      <w:r>
+        <w:rPr>
+          <w:color w:val="auto"/>
+        </w:rPr>
+        <w:t>Вареники (вареная картошка с грибами) – 250 руб.</w:t>
       </w:r>
     </w:p>
     <w:p>
       <w:pPr>
         <w:numPr>
           <w:ilvl w:val="0"/>
-          <w:numId w:val="2"/>
+          <w:numId w:val="7"/>
         </w:numPr>
-        <w:contextualSpacing/>
-        <w:rPr>
-          <w:color w:val="auto"/>
-        </w:rPr>
-      </w:pPr>
-      <w:r>
-        <w:rPr>
-          <w:color w:val="auto"/>
-        </w:rPr>
-        <w:t>Вареники с квашеной капустой - 260 руб.</w:t>
-      </w:r>
-      <w:r>
-        <w:rPr>
-          <w:color w:val="auto"/>
-        </w:rPr>
-        <w:t xml:space="preserve"> </w:t>
+        <w:pBdr>
+          <w:top w:val="none" w:sz="0" w:space="0" w:color="auto"/>
+          <w:left w:val="none" w:sz="0" w:space="0" w:color="auto"/>
+          <w:bottom w:val="none" w:sz="0" w:space="0" w:color="auto"/>
+          <w:right w:val="none" w:sz="0" w:space="0" w:color="auto"/>
+          <w:between w:val="none" w:sz="0" w:space="0" w:color="auto"/>
+        </w:pBdr>
+        <w:rPr>
+          <w:color w:val="auto"/>
+        </w:rPr>
+      </w:pPr>
+      <w:r>
+        <w:rPr>
+          <w:color w:val="auto"/>
+        </w:rPr>
+        <w:t xml:space="preserve">Вареники с квашеной капустой - 260 руб. </w:t>
       </w:r>
     </w:p>
     <w:p>
       <w:pPr>
         <w:numPr>
           <w:ilvl w:val="0"/>
-          <w:numId w:val="2"/>
+          <w:numId w:val="7"/>
         </w:numPr>
-        <w:contextualSpacing/>
-        <w:rPr>
-          <w:color w:val="auto"/>
-        </w:rPr>
-      </w:pPr>
-      <w:r>
-        <w:rPr>
-          <w:color w:val="auto"/>
-        </w:rPr>
-        <w:t>Вареники с картошкой и квашеной капустой - 260 руб.</w:t>
-      </w:r>
-      <w:r>
-        <w:rPr>
-          <w:color w:val="auto"/>
-        </w:rPr>
-        <w:t xml:space="preserve"> </w:t>
+        <w:pBdr>
+          <w:top w:val="none" w:sz="0" w:space="0" w:color="auto"/>
+          <w:left w:val="none" w:sz="0" w:space="0" w:color="auto"/>
+          <w:bottom w:val="none" w:sz="0" w:space="0" w:color="auto"/>
+          <w:right w:val="none" w:sz="0" w:space="0" w:color="auto"/>
+          <w:between w:val="none" w:sz="0" w:space="0" w:color="auto"/>
+        </w:pBdr>
+        <w:rPr>
+          <w:color w:val="auto"/>
+        </w:rPr>
+      </w:pPr>
+      <w:r>
+        <w:rPr>
+          <w:color w:val="auto"/>
+        </w:rPr>
+        <w:t xml:space="preserve">Вареники с картошкой и квашеной капустой - 260 руб. </w:t>
       </w:r>
     </w:p>
     <w:p>
       <w:pPr>
         <w:numPr>
           <w:ilvl w:val="0"/>
-          <w:numId w:val="2"/>
+          <w:numId w:val="7"/>
         </w:numPr>
-        <w:contextualSpacing/>
+        <w:pBdr>
+          <w:top w:val="none" w:sz="0" w:space="0" w:color="auto"/>
+          <w:left w:val="none" w:sz="0" w:space="0" w:color="auto"/>
+          <w:bottom w:val="none" w:sz="0" w:space="0" w:color="auto"/>
+          <w:right w:val="none" w:sz="0" w:space="0" w:color="auto"/>
+          <w:between w:val="none" w:sz="0" w:space="0" w:color="auto"/>
+        </w:pBdr>
         <w:rPr>
           <w:color w:val="auto"/>
         </w:rPr>
@@ -1008,81 +1144,87 @@
       <w:pPr>
         <w:numPr>
           <w:ilvl w:val="0"/>
-          <w:numId w:val="2"/>
+          <w:numId w:val="7"/>
         </w:numPr>
-        <w:contextualSpacing/>
-        <w:rPr>
-          <w:color w:val="auto"/>
-        </w:rPr>
-      </w:pPr>
-      <w:r>
-        <w:rPr>
-          <w:color w:val="auto"/>
-        </w:rPr>
-        <w:t>Вареники с творогом (сладкие, соленые, с зеленым луком) - 270 руб</w:t>
-      </w:r>
-      <w:r>
-        <w:rPr>
-          <w:color w:val="auto"/>
-        </w:rPr>
-        <w:t xml:space="preserve"> </w:t>
+        <w:pBdr>
+          <w:top w:val="none" w:sz="0" w:space="0" w:color="auto"/>
+          <w:left w:val="none" w:sz="0" w:space="0" w:color="auto"/>
+          <w:bottom w:val="none" w:sz="0" w:space="0" w:color="auto"/>
+          <w:right w:val="none" w:sz="0" w:space="0" w:color="auto"/>
+          <w:between w:val="none" w:sz="0" w:space="0" w:color="auto"/>
+        </w:pBdr>
+        <w:rPr>
+          <w:color w:val="auto"/>
+        </w:rPr>
+      </w:pPr>
+      <w:r>
+        <w:rPr>
+          <w:color w:val="auto"/>
+        </w:rPr>
+        <w:t xml:space="preserve">Вареники с творогом (сладкие, соленые, с зеленым луком) - 270 руб </w:t>
       </w:r>
     </w:p>
     <w:p>
       <w:pPr>
         <w:numPr>
           <w:ilvl w:val="0"/>
-          <w:numId w:val="2"/>
+          <w:numId w:val="7"/>
         </w:numPr>
-        <w:contextualSpacing/>
-        <w:rPr>
-          <w:color w:val="auto"/>
-        </w:rPr>
-      </w:pPr>
-      <w:r>
-        <w:rPr>
-          <w:color w:val="auto"/>
-        </w:rPr>
-        <w:t>Хинкали (свинина, говядина, зелен</w:t>
-      </w:r>
-      <w:r>
-        <w:rPr>
-          <w:color w:val="auto"/>
-        </w:rPr>
-        <w:t>ь) - 380 руб.</w:t>
+        <w:pBdr>
+          <w:top w:val="none" w:sz="0" w:space="0" w:color="auto"/>
+          <w:left w:val="none" w:sz="0" w:space="0" w:color="auto"/>
+          <w:bottom w:val="none" w:sz="0" w:space="0" w:color="auto"/>
+          <w:right w:val="none" w:sz="0" w:space="0" w:color="auto"/>
+          <w:between w:val="none" w:sz="0" w:space="0" w:color="auto"/>
+        </w:pBdr>
+        <w:rPr>
+          <w:color w:val="auto"/>
+        </w:rPr>
+      </w:pPr>
+      <w:r>
+        <w:rPr>
+          <w:color w:val="auto"/>
+        </w:rPr>
+        <w:t>Хинкали (свинина, говядина, зелень) - 380 руб.</w:t>
       </w:r>
     </w:p>
     <w:p>
       <w:pPr>
         <w:numPr>
           <w:ilvl w:val="0"/>
-          <w:numId w:val="2"/>
+          <w:numId w:val="7"/>
         </w:numPr>
-        <w:contextualSpacing/>
-        <w:rPr>
-          <w:color w:val="auto"/>
-        </w:rPr>
-      </w:pPr>
-      <w:r>
-        <w:rPr>
-          <w:color w:val="auto"/>
-        </w:rPr>
-        <w:t xml:space="preserve">Домашняя тушенка (свинина+курица) - от 270 руб (0,550 кг) и 360 </w:t>
-      </w:r>
-      <w:r>
-        <w:rPr>
-          <w:color w:val="auto"/>
-        </w:rPr>
-        <w:t>руб (0,750 кг)</w:t>
+        <w:pBdr>
+          <w:top w:val="none" w:sz="0" w:space="0" w:color="auto"/>
+          <w:left w:val="none" w:sz="0" w:space="0" w:color="auto"/>
+          <w:bottom w:val="none" w:sz="0" w:space="0" w:color="auto"/>
+          <w:right w:val="none" w:sz="0" w:space="0" w:color="auto"/>
+          <w:between w:val="none" w:sz="0" w:space="0" w:color="auto"/>
+        </w:pBdr>
+        <w:rPr>
+          <w:color w:val="auto"/>
+        </w:rPr>
+      </w:pPr>
+      <w:r>
+        <w:rPr>
+          <w:color w:val="auto"/>
+        </w:rPr>
+        <w:t>Домашняя тушенка (свинина+курица) - от 270 руб (0,550 кг) и 360 руб (0,750 кг)</w:t>
       </w:r>
     </w:p>
     <w:p>
       <w:pPr>
         <w:numPr>
           <w:ilvl w:val="0"/>
-          <w:numId w:val="2"/>
+          <w:numId w:val="7"/>
         </w:numPr>
-        <w:contextualSpacing/>
+        <w:pBdr>
+          <w:top w:val="none" w:sz="0" w:space="0" w:color="auto"/>
+          <w:left w:val="none" w:sz="0" w:space="0" w:color="auto"/>
+          <w:bottom w:val="none" w:sz="0" w:space="0" w:color="auto"/>
+          <w:right w:val="none" w:sz="0" w:space="0" w:color="auto"/>
+          <w:between w:val="none" w:sz="0" w:space="0" w:color="auto"/>
+        </w:pBdr>
         <w:rPr>
           <w:color w:val="auto"/>
         </w:rPr>
@@ -1133,8 +1275,8 @@
           <w:szCs w:val="30"/>
         </w:rPr>
       </w:pPr>
-      <w:bookmarkStart w:id="4" w:name="_wg3qxgd7spb2" w:colFirst="0" w:colLast="0"/>
-      <w:bookmarkEnd w:id="4"/>
+      <w:bookmarkStart w:id="3" w:name="_wg3qxgd7spb2"/>
+      <w:bookmarkEnd w:id="3"/>
       <w:r>
         <w:rPr>
           <w:rFonts w:ascii="Georgia" w:eastAsia="Georgia" w:hAnsi="Georgia" w:cs="Georgia"/>
@@ -1147,7 +1289,7 @@
     </w:p>
     <w:p>
       <w:pPr>
-        <w:spacing w:before="40" w:line="335" w:lineRule="auto"/>
+        <w:spacing w:before="40" w:line="333" w:lineRule="auto"/>
         <w:rPr>
           <w:rFonts w:ascii="Georgia" w:eastAsia="Georgia" w:hAnsi="Georgia" w:cs="Georgia"/>
           <w:color w:val="FF0000"/>
@@ -1169,9 +1311,15 @@
       <w:pPr>
         <w:numPr>
           <w:ilvl w:val="0"/>
-          <w:numId w:val="1"/>
+          <w:numId w:val="8"/>
         </w:numPr>
-        <w:contextualSpacing/>
+        <w:pBdr>
+          <w:top w:val="none" w:sz="0" w:space="0" w:color="auto"/>
+          <w:left w:val="none" w:sz="0" w:space="0" w:color="auto"/>
+          <w:bottom w:val="none" w:sz="0" w:space="0" w:color="auto"/>
+          <w:right w:val="none" w:sz="0" w:space="0" w:color="auto"/>
+          <w:between w:val="none" w:sz="0" w:space="0" w:color="auto"/>
+        </w:pBdr>
       </w:pPr>
       <w:r>
         <w:rPr>
@@ -1184,9 +1332,15 @@
       <w:pPr>
         <w:numPr>
           <w:ilvl w:val="0"/>
-          <w:numId w:val="1"/>
+          <w:numId w:val="8"/>
         </w:numPr>
-        <w:contextualSpacing/>
+        <w:pBdr>
+          <w:top w:val="none" w:sz="0" w:space="0" w:color="auto"/>
+          <w:left w:val="none" w:sz="0" w:space="0" w:color="auto"/>
+          <w:bottom w:val="none" w:sz="0" w:space="0" w:color="auto"/>
+          <w:right w:val="none" w:sz="0" w:space="0" w:color="auto"/>
+          <w:between w:val="none" w:sz="0" w:space="0" w:color="auto"/>
+        </w:pBdr>
       </w:pPr>
       <w:r>
         <w:rPr>
@@ -1206,20 +1360,21 @@
       <w:pPr>
         <w:numPr>
           <w:ilvl w:val="0"/>
-          <w:numId w:val="1"/>
+          <w:numId w:val="8"/>
         </w:numPr>
+        <w:pBdr>
+          <w:top w:val="none" w:sz="0" w:space="0" w:color="auto"/>
+          <w:left w:val="none" w:sz="0" w:space="0" w:color="auto"/>
+          <w:bottom w:val="none" w:sz="0" w:space="0" w:color="auto"/>
+          <w:right w:val="none" w:sz="0" w:space="0" w:color="auto"/>
+          <w:between w:val="none" w:sz="0" w:space="0" w:color="auto"/>
+        </w:pBdr>
       </w:pPr>
       <w:r>
         <w:rPr>
           <w:highlight w:val="green"/>
         </w:rPr>
-        <w:t xml:space="preserve">Арахисовая паста </w:t>
-      </w:r>
-      <w:r>
-        <w:rPr>
-          <w:highlight w:val="green"/>
-        </w:rPr>
-        <w:t xml:space="preserve">260гр: </w:t>
+        <w:t xml:space="preserve">Арахисовая паста 260гр: </w:t>
       </w:r>
     </w:p>
     <w:p>
@@ -1331,8 +1486,15 @@
       <w:pPr>
         <w:numPr>
           <w:ilvl w:val="0"/>
-          <w:numId w:val="1"/>
+          <w:numId w:val="8"/>
         </w:numPr>
+        <w:pBdr>
+          <w:top w:val="none" w:sz="0" w:space="0" w:color="auto"/>
+          <w:left w:val="none" w:sz="0" w:space="0" w:color="auto"/>
+          <w:bottom w:val="none" w:sz="0" w:space="0" w:color="auto"/>
+          <w:right w:val="none" w:sz="0" w:space="0" w:color="auto"/>
+          <w:between w:val="none" w:sz="0" w:space="0" w:color="auto"/>
+        </w:pBdr>
       </w:pPr>
       <w:r>
         <w:rPr>
@@ -1345,8 +1507,15 @@
       <w:pPr>
         <w:numPr>
           <w:ilvl w:val="0"/>
-          <w:numId w:val="1"/>
+          <w:numId w:val="8"/>
         </w:numPr>
+        <w:pBdr>
+          <w:top w:val="none" w:sz="0" w:space="0" w:color="auto"/>
+          <w:left w:val="none" w:sz="0" w:space="0" w:color="auto"/>
+          <w:bottom w:val="none" w:sz="0" w:space="0" w:color="auto"/>
+          <w:right w:val="none" w:sz="0" w:space="0" w:color="auto"/>
+          <w:between w:val="none" w:sz="0" w:space="0" w:color="auto"/>
+        </w:pBdr>
       </w:pPr>
       <w:r>
         <w:rPr>
@@ -1375,6 +1544,9 @@
     <w:p/>
     <w:p>
       <w:r>
+        <w:rPr>
+          <w:color w:val="auto"/>
+        </w:rPr>
         <w:br w:type="page"/>
       </w:r>
     </w:p>
@@ -1392,10 +1564,7 @@
     <w:p/>
     <w:p>
       <w:r>
-        <w:t xml:space="preserve">Для этого раздела нужен </w:t>
-      </w:r>
-      <w:r>
-        <w:t xml:space="preserve">текст. Можно написать все плюсы вашей продукции, указать на что делается упор и почему нужно покупать именно у вас. </w:t>
+        <w:t xml:space="preserve">Для этого раздела нужен текст. Можно написать все плюсы вашей продукции, указать на что делается упор и почему нужно покупать именно у вас. </w:t>
       </w:r>
     </w:p>
     <w:p>
@@ -1406,20 +1575,24 @@
     <w:p/>
     <w:p>
       <w:r>
+        <w:rPr>
+          <w:color w:val="auto"/>
+        </w:rPr>
         <w:br w:type="page"/>
       </w:r>
     </w:p>
     <w:p>
       <w:r>
         <w:lastRenderedPageBreak/>
-        <w:t xml:space="preserve">По </w:t>
-      </w:r>
-      <w:r>
-        <w:t>фотографиям: пока буду брать из группы вконтакте (инстаграмм).</w:t>
-      </w:r>
+        <w:t>По фотографиям: пока буду брать из группы вконтакте (инстаграмм).</w:t>
+      </w:r>
+    </w:p>
+    <w:p>
+      <w:bookmarkStart w:id="4" w:name="_GoBack"/>
+      <w:bookmarkEnd w:id="4"/>
     </w:p>
     <w:sectPr>
-      <w:headerReference w:type="default" r:id="rId10"/>
+      <w:headerReference w:type="default" r:id="rId11"/>
       <w:pgSz w:w="11909" w:h="16834"/>
       <w:pgMar w:top="1440" w:right="1440" w:bottom="1440" w:left="1440" w:header="0" w:footer="720" w:gutter="0"/>
       <w:pgNumType w:start="1"/>
@@ -1431,7 +1604,7 @@
 
 <file path=word/comments.xml><?xml version="1.0" encoding="utf-8"?>
 <w:comments xmlns:wpc="http://schemas.microsoft.com/office/word/2010/wordprocessingCanvas" xmlns:mc="http://schemas.openxmlformats.org/markup-compatibility/2006" xmlns:o="urn:schemas-microsoft-com:office:office" xmlns:r="http://schemas.openxmlformats.org/officeDocument/2006/relationships" xmlns:m="http://schemas.openxmlformats.org/officeDocument/2006/math" xmlns:v="urn:schemas-microsoft-com:vml" xmlns:wp14="http://schemas.microsoft.com/office/word/2010/wordprocessingDrawing" xmlns:wp="http://schemas.openxmlformats.org/drawingml/2006/wordprocessingDrawing" xmlns:w10="urn:schemas-microsoft-com:office:word" xmlns:w="http://schemas.openxmlformats.org/wordprocessingml/2006/main" xmlns:w14="http://schemas.microsoft.com/office/word/2010/wordml" xmlns:wpg="http://schemas.microsoft.com/office/word/2010/wordprocessingGroup" xmlns:wpi="http://schemas.microsoft.com/office/word/2010/wordprocessingInk" xmlns:wne="http://schemas.microsoft.com/office/word/2006/wordml" xmlns:wps="http://schemas.microsoft.com/office/word/2010/wordprocessingShape" mc:Ignorable="w14 wp14">
-  <w:comment w:id="0" w:author="laweridus setakus" w:date="2016-10-22T16:15:00Z" w:initials="">
+  <w:comment w:id="0" w:author="laweridus setakus" w:date="2017-10-12T15:00:00Z" w:initials="">
     <w:p>
       <w:pPr>
         <w:widowControl w:val="0"/>
@@ -1442,7 +1615,7 @@
       </w:r>
     </w:p>
   </w:comment>
-  <w:comment w:id="1" w:author="laweridus setakus" w:date="2016-10-22T16:14:00Z" w:initials="">
+  <w:comment w:id="1" w:author="laweridus setakus" w:date="2017-10-12T15:00:00Z" w:initials="">
     <w:p>
       <w:pPr>
         <w:widowControl w:val="0"/>
@@ -1453,7 +1626,7 @@
       </w:r>
     </w:p>
   </w:comment>
-  <w:comment w:id="2" w:author="laweridus setakus" w:date="2016-10-22T16:15:00Z" w:initials="">
+  <w:comment w:id="2" w:author="laweridus setakus" w:date="2017-10-12T15:00:00Z" w:initials="">
     <w:p>
       <w:pPr>
         <w:widowControl w:val="0"/>
@@ -1999,6 +2172,126 @@
   </w:num>
   <w:num w:numId="4">
     <w:abstractNumId w:val="0"/>
+  </w:num>
+  <w:num w:numId="5">
+    <w:abstractNumId w:val="3"/>
+    <w:lvlOverride w:ilvl="0">
+      <w:startOverride w:val="1"/>
+    </w:lvlOverride>
+    <w:lvlOverride w:ilvl="1">
+      <w:startOverride w:val="1"/>
+    </w:lvlOverride>
+    <w:lvlOverride w:ilvl="2">
+      <w:startOverride w:val="1"/>
+    </w:lvlOverride>
+    <w:lvlOverride w:ilvl="3">
+      <w:startOverride w:val="1"/>
+    </w:lvlOverride>
+    <w:lvlOverride w:ilvl="4">
+      <w:startOverride w:val="1"/>
+    </w:lvlOverride>
+    <w:lvlOverride w:ilvl="5">
+      <w:startOverride w:val="1"/>
+    </w:lvlOverride>
+    <w:lvlOverride w:ilvl="6">
+      <w:startOverride w:val="1"/>
+    </w:lvlOverride>
+    <w:lvlOverride w:ilvl="7">
+      <w:startOverride w:val="1"/>
+    </w:lvlOverride>
+    <w:lvlOverride w:ilvl="8">
+      <w:startOverride w:val="1"/>
+    </w:lvlOverride>
+  </w:num>
+  <w:num w:numId="6">
+    <w:abstractNumId w:val="0"/>
+    <w:lvlOverride w:ilvl="0">
+      <w:startOverride w:val="1"/>
+    </w:lvlOverride>
+    <w:lvlOverride w:ilvl="1">
+      <w:startOverride w:val="1"/>
+    </w:lvlOverride>
+    <w:lvlOverride w:ilvl="2">
+      <w:startOverride w:val="1"/>
+    </w:lvlOverride>
+    <w:lvlOverride w:ilvl="3">
+      <w:startOverride w:val="1"/>
+    </w:lvlOverride>
+    <w:lvlOverride w:ilvl="4">
+      <w:startOverride w:val="1"/>
+    </w:lvlOverride>
+    <w:lvlOverride w:ilvl="5">
+      <w:startOverride w:val="1"/>
+    </w:lvlOverride>
+    <w:lvlOverride w:ilvl="6">
+      <w:startOverride w:val="1"/>
+    </w:lvlOverride>
+    <w:lvlOverride w:ilvl="7">
+      <w:startOverride w:val="1"/>
+    </w:lvlOverride>
+    <w:lvlOverride w:ilvl="8">
+      <w:startOverride w:val="1"/>
+    </w:lvlOverride>
+  </w:num>
+  <w:num w:numId="7">
+    <w:abstractNumId w:val="1"/>
+    <w:lvlOverride w:ilvl="0">
+      <w:startOverride w:val="1"/>
+    </w:lvlOverride>
+    <w:lvlOverride w:ilvl="1">
+      <w:startOverride w:val="1"/>
+    </w:lvlOverride>
+    <w:lvlOverride w:ilvl="2">
+      <w:startOverride w:val="1"/>
+    </w:lvlOverride>
+    <w:lvlOverride w:ilvl="3">
+      <w:startOverride w:val="1"/>
+    </w:lvlOverride>
+    <w:lvlOverride w:ilvl="4">
+      <w:startOverride w:val="1"/>
+    </w:lvlOverride>
+    <w:lvlOverride w:ilvl="5">
+      <w:startOverride w:val="1"/>
+    </w:lvlOverride>
+    <w:lvlOverride w:ilvl="6">
+      <w:startOverride w:val="1"/>
+    </w:lvlOverride>
+    <w:lvlOverride w:ilvl="7">
+      <w:startOverride w:val="1"/>
+    </w:lvlOverride>
+    <w:lvlOverride w:ilvl="8">
+      <w:startOverride w:val="1"/>
+    </w:lvlOverride>
+  </w:num>
+  <w:num w:numId="8">
+    <w:abstractNumId w:val="2"/>
+    <w:lvlOverride w:ilvl="0">
+      <w:startOverride w:val="1"/>
+    </w:lvlOverride>
+    <w:lvlOverride w:ilvl="1">
+      <w:startOverride w:val="1"/>
+    </w:lvlOverride>
+    <w:lvlOverride w:ilvl="2">
+      <w:startOverride w:val="1"/>
+    </w:lvlOverride>
+    <w:lvlOverride w:ilvl="3">
+      <w:startOverride w:val="1"/>
+    </w:lvlOverride>
+    <w:lvlOverride w:ilvl="4">
+      <w:startOverride w:val="1"/>
+    </w:lvlOverride>
+    <w:lvlOverride w:ilvl="5">
+      <w:startOverride w:val="1"/>
+    </w:lvlOverride>
+    <w:lvlOverride w:ilvl="6">
+      <w:startOverride w:val="1"/>
+    </w:lvlOverride>
+    <w:lvlOverride w:ilvl="7">
+      <w:startOverride w:val="1"/>
+    </w:lvlOverride>
+    <w:lvlOverride w:ilvl="8">
+      <w:startOverride w:val="1"/>
+    </w:lvlOverride>
   </w:num>
 </w:numbering>
 </file>
@@ -2395,6 +2688,18 @@
       <w:szCs w:val="16"/>
     </w:rPr>
   </w:style>
+  <w:style w:type="character" w:styleId="aa">
+    <w:name w:val="Hyperlink"/>
+    <w:basedOn w:val="a0"/>
+    <w:uiPriority w:val="99"/>
+    <w:semiHidden/>
+    <w:unhideWhenUsed/>
+    <w:rsid w:val="002411ED"/>
+    <w:rPr>
+      <w:color w:val="0000FF" w:themeColor="hyperlink"/>
+      <w:u w:val="single"/>
+    </w:rPr>
+  </w:style>
 </w:styles>
 </file>
 
@@ -2788,6 +3093,18 @@
       <w:rFonts w:ascii="Tahoma" w:hAnsi="Tahoma" w:cs="Tahoma"/>
       <w:sz w:val="16"/>
       <w:szCs w:val="16"/>
+    </w:rPr>
+  </w:style>
+  <w:style w:type="character" w:styleId="aa">
+    <w:name w:val="Hyperlink"/>
+    <w:basedOn w:val="a0"/>
+    <w:uiPriority w:val="99"/>
+    <w:semiHidden/>
+    <w:unhideWhenUsed/>
+    <w:rsid w:val="002411ED"/>
+    <w:rPr>
+      <w:color w:val="0000FF" w:themeColor="hyperlink"/>
+      <w:u w:val="single"/>
     </w:rPr>
   </w:style>
 </w:styles>

</xml_diff>